<commit_message>
Adendums M1 M2 added
</commit_message>
<xml_diff>
--- a/Documentation/EzFx Project Report.docx
+++ b/Documentation/EzFx Project Report.docx
@@ -3521,7 +3521,6 @@
         <w:pStyle w:val="Chapter"/>
         <w:rPr>
           <w:rFonts w:eastAsia="Cambria"/>
-          <w:color w:val="000000" w:themeColor="text1"/>
         </w:rPr>
       </w:pPr>
       <w:bookmarkStart w:id="7" w:name="_Toc500319012"/>
@@ -3532,7 +3531,7 @@
         </w:rPr>
         <w:lastRenderedPageBreak/>
         <w:drawing>
-          <wp:anchor distT="0" distB="0" distL="114300" distR="114300" simplePos="0" relativeHeight="251664384" behindDoc="0" locked="0" layoutInCell="1" allowOverlap="1" wp14:anchorId="0517EDB6" wp14:editId="020704E3">
+          <wp:anchor distT="0" distB="0" distL="114300" distR="114300" simplePos="0" relativeHeight="251664384" behindDoc="0" locked="0" layoutInCell="1" allowOverlap="1" wp14:anchorId="166836B9" wp14:editId="37082728">
             <wp:simplePos x="0" y="0"/>
             <wp:positionH relativeFrom="column">
               <wp:posOffset>5712268</wp:posOffset>
@@ -3590,7 +3589,6 @@
       <w:r>
         <w:rPr>
           <w:rFonts w:eastAsia="Cambria"/>
-          <w:color w:val="000000" w:themeColor="text1"/>
         </w:rPr>
         <w:t>Introductio</w:t>
       </w:r>
@@ -3598,7 +3596,6 @@
       <w:r>
         <w:rPr>
           <w:rFonts w:eastAsia="Cambria"/>
-          <w:color w:val="000000" w:themeColor="text1"/>
         </w:rPr>
         <w:t>n</w:t>
       </w:r>
@@ -3647,7 +3644,13 @@
         <w:t xml:space="preserve"> </w:t>
       </w:r>
       <w:r>
-        <w:t xml:space="preserve">and its sizable market hare at 22.9% as can be seen in figure 1. We also chose JavaFx as a </w:t>
+        <w:t xml:space="preserve">and its sizable market </w:t>
+      </w:r>
+      <w:r>
+        <w:t>s</w:t>
+      </w:r>
+      <w:r>
+        <w:t xml:space="preserve">hare at 22.9% as can be seen in figure 1. We also chose JavaFx as a </w:t>
       </w:r>
       <w:r>
         <w:t xml:space="preserve">platform to build upon as it is the most recent officially released </w:t>
@@ -3817,27 +3820,14 @@
       <w:r>
         <w:t xml:space="preserve">Figure </w:t>
       </w:r>
-      <w:r>
-        <w:fldChar w:fldCharType="begin"/>
-      </w:r>
-      <w:r>
-        <w:instrText xml:space="preserve"> SEQ Figure \* ARABIC </w:instrText>
-      </w:r>
-      <w:r>
-        <w:fldChar w:fldCharType="separate"/>
-      </w:r>
-      <w:r>
-        <w:rPr>
-          <w:noProof/>
-        </w:rPr>
-        <w:t>1</w:t>
-      </w:r>
-      <w:r>
-        <w:rPr>
-          <w:noProof/>
-        </w:rPr>
-        <w:fldChar w:fldCharType="end"/>
-      </w:r>
+      <w:fldSimple w:instr=" SEQ Figure \* ARABIC ">
+        <w:r>
+          <w:rPr>
+            <w:noProof/>
+          </w:rPr>
+          <w:t>1</w:t>
+        </w:r>
+      </w:fldSimple>
       <w:r>
         <w:t xml:space="preserve"> Programming Language</w:t>
       </w:r>
@@ -4166,27 +4156,14 @@
       <w:r>
         <w:t xml:space="preserve">Figure </w:t>
       </w:r>
-      <w:r>
-        <w:fldChar w:fldCharType="begin"/>
-      </w:r>
-      <w:r>
-        <w:instrText xml:space="preserve"> SEQ Figure \* ARABIC </w:instrText>
-      </w:r>
-      <w:r>
-        <w:fldChar w:fldCharType="separate"/>
-      </w:r>
-      <w:r>
-        <w:rPr>
-          <w:noProof/>
-        </w:rPr>
-        <w:t>2</w:t>
-      </w:r>
-      <w:r>
-        <w:rPr>
-          <w:noProof/>
-        </w:rPr>
-        <w:fldChar w:fldCharType="end"/>
-      </w:r>
+      <w:fldSimple w:instr=" SEQ Figure \* ARABIC ">
+        <w:r>
+          <w:rPr>
+            <w:noProof/>
+          </w:rPr>
+          <w:t>2</w:t>
+        </w:r>
+      </w:fldSimple>
       <w:r>
         <w:t xml:space="preserve"> - </w:t>
       </w:r>
@@ -4927,27 +4904,14 @@
       <w:r>
         <w:t xml:space="preserve">Table </w:t>
       </w:r>
-      <w:r>
-        <w:fldChar w:fldCharType="begin"/>
-      </w:r>
-      <w:r>
-        <w:instrText xml:space="preserve"> SEQ Table \* ARABIC </w:instrText>
-      </w:r>
-      <w:r>
-        <w:fldChar w:fldCharType="separate"/>
-      </w:r>
-      <w:r>
-        <w:rPr>
-          <w:noProof/>
-        </w:rPr>
-        <w:t>1</w:t>
-      </w:r>
-      <w:r>
-        <w:rPr>
-          <w:noProof/>
-        </w:rPr>
-        <w:fldChar w:fldCharType="end"/>
-      </w:r>
+      <w:fldSimple w:instr=" SEQ Table \* ARABIC ">
+        <w:r>
+          <w:rPr>
+            <w:noProof/>
+          </w:rPr>
+          <w:t>1</w:t>
+        </w:r>
+      </w:fldSimple>
       <w:r>
         <w:t xml:space="preserve"> Comparison of </w:t>
       </w:r>
@@ -5049,24 +5013,14 @@
                             <w:r>
                               <w:t xml:space="preserve">Figure </w:t>
                             </w:r>
-                            <w:r>
-                              <w:fldChar w:fldCharType="begin"/>
-                            </w:r>
-                            <w:r>
-                              <w:instrText xml:space="preserve"> SEQ Figure \* ARABIC </w:instrText>
-                            </w:r>
-                            <w:r>
-                              <w:fldChar w:fldCharType="separate"/>
-                            </w:r>
-                            <w:r>
-                              <w:rPr>
-                                <w:noProof/>
-                              </w:rPr>
-                              <w:t>3</w:t>
-                            </w:r>
-                            <w:r>
-                              <w:fldChar w:fldCharType="end"/>
-                            </w:r>
+                            <w:fldSimple w:instr=" SEQ Figure \* ARABIC ">
+                              <w:r>
+                                <w:rPr>
+                                  <w:noProof/>
+                                </w:rPr>
+                                <w:t>3</w:t>
+                              </w:r>
+                            </w:fldSimple>
                             <w:r>
                               <w:t xml:space="preserve"> - Gluon SceneBuilder 8</w:t>
                             </w:r>
@@ -5106,24 +5060,14 @@
                       <w:r>
                         <w:t xml:space="preserve">Figure </w:t>
                       </w:r>
-                      <w:r>
-                        <w:fldChar w:fldCharType="begin"/>
-                      </w:r>
-                      <w:r>
-                        <w:instrText xml:space="preserve"> SEQ Figure \* ARABIC </w:instrText>
-                      </w:r>
-                      <w:r>
-                        <w:fldChar w:fldCharType="separate"/>
-                      </w:r>
-                      <w:r>
-                        <w:rPr>
-                          <w:noProof/>
-                        </w:rPr>
-                        <w:t>3</w:t>
-                      </w:r>
-                      <w:r>
-                        <w:fldChar w:fldCharType="end"/>
-                      </w:r>
+                      <w:fldSimple w:instr=" SEQ Figure \* ARABIC ">
+                        <w:r>
+                          <w:rPr>
+                            <w:noProof/>
+                          </w:rPr>
+                          <w:t>3</w:t>
+                        </w:r>
+                      </w:fldSimple>
                       <w:r>
                         <w:t xml:space="preserve"> - Gluon SceneBuilder 8</w:t>
                       </w:r>
@@ -5275,10 +5219,6 @@
     <w:p>
       <w:pPr>
         <w:pStyle w:val="Chapter"/>
-        <w:numPr>
-          <w:ilvl w:val="0"/>
-          <w:numId w:val="3"/>
-        </w:numPr>
       </w:pPr>
       <w:bookmarkStart w:id="27" w:name="_Toc500319018"/>
       <w:bookmarkStart w:id="28" w:name="_Toc533882247"/>
@@ -5288,7 +5228,7 @@
         </w:rPr>
         <w:lastRenderedPageBreak/>
         <w:drawing>
-          <wp:anchor distT="0" distB="0" distL="114300" distR="114300" simplePos="0" relativeHeight="251680768" behindDoc="0" locked="0" layoutInCell="1" allowOverlap="1" wp14:anchorId="68EEF972" wp14:editId="32E4677A">
+          <wp:anchor distT="0" distB="0" distL="114300" distR="114300" simplePos="0" relativeHeight="251680768" behindDoc="0" locked="0" layoutInCell="1" allowOverlap="1" wp14:anchorId="5F213D2D" wp14:editId="1934CB14">
             <wp:simplePos x="0" y="0"/>
             <wp:positionH relativeFrom="column">
               <wp:posOffset>5744210</wp:posOffset>
@@ -6452,9 +6392,6 @@
     <w:p>
       <w:pPr>
         <w:pStyle w:val="Caption"/>
-        <w:pBdr>
-          <w:top w:val="nil"/>
-        </w:pBdr>
         <w:jc w:val="center"/>
       </w:pPr>
       <w:r>
@@ -6514,24 +6451,14 @@
                             <w:r>
                               <w:t xml:space="preserve">Figure </w:t>
                             </w:r>
-                            <w:r>
-                              <w:fldChar w:fldCharType="begin"/>
-                            </w:r>
-                            <w:r>
-                              <w:instrText xml:space="preserve"> SEQ Figure \* ARABIC </w:instrText>
-                            </w:r>
-                            <w:r>
-                              <w:fldChar w:fldCharType="separate"/>
-                            </w:r>
-                            <w:r>
-                              <w:rPr>
-                                <w:noProof/>
-                              </w:rPr>
-                              <w:t>4</w:t>
-                            </w:r>
-                            <w:r>
-                              <w:fldChar w:fldCharType="end"/>
-                            </w:r>
+                            <w:fldSimple w:instr=" SEQ Figure \* ARABIC ">
+                              <w:r>
+                                <w:rPr>
+                                  <w:noProof/>
+                                </w:rPr>
+                                <w:t>4</w:t>
+                              </w:r>
+                            </w:fldSimple>
                             <w:r>
                               <w:t xml:space="preserve"> - </w:t>
                             </w:r>
@@ -6577,24 +6504,14 @@
                       <w:r>
                         <w:t xml:space="preserve">Figure </w:t>
                       </w:r>
-                      <w:r>
-                        <w:fldChar w:fldCharType="begin"/>
-                      </w:r>
-                      <w:r>
-                        <w:instrText xml:space="preserve"> SEQ Figure \* ARABIC </w:instrText>
-                      </w:r>
-                      <w:r>
-                        <w:fldChar w:fldCharType="separate"/>
-                      </w:r>
-                      <w:r>
-                        <w:rPr>
-                          <w:noProof/>
-                        </w:rPr>
-                        <w:t>4</w:t>
-                      </w:r>
-                      <w:r>
-                        <w:fldChar w:fldCharType="end"/>
-                      </w:r>
+                      <w:fldSimple w:instr=" SEQ Figure \* ARABIC ">
+                        <w:r>
+                          <w:rPr>
+                            <w:noProof/>
+                          </w:rPr>
+                          <w:t>4</w:t>
+                        </w:r>
+                      </w:fldSimple>
                       <w:r>
                         <w:t xml:space="preserve"> - </w:t>
                       </w:r>
@@ -7152,34 +7069,24 @@
       <w:r>
         <w:t xml:space="preserve">Table </w:t>
       </w:r>
-      <w:r>
-        <w:fldChar w:fldCharType="begin"/>
-      </w:r>
-      <w:r>
-        <w:instrText xml:space="preserve"> SEQ Table \* ARABIC </w:instrText>
-      </w:r>
-      <w:r>
-        <w:fldChar w:fldCharType="separate"/>
-      </w:r>
-      <w:r>
-        <w:rPr>
-          <w:noProof/>
-        </w:rPr>
-        <w:t>2</w:t>
-      </w:r>
-      <w:r>
-        <w:fldChar w:fldCharType="end"/>
-      </w:r>
+      <w:fldSimple w:instr=" SEQ Table \* ARABIC ">
+        <w:r>
+          <w:rPr>
+            <w:noProof/>
+          </w:rPr>
+          <w:t>2</w:t>
+        </w:r>
+      </w:fldSimple>
       <w:r>
         <w:t xml:space="preserve"> - </w:t>
       </w:r>
       <w:r>
         <w:t>Priority Description</w:t>
       </w:r>
-      <w:bookmarkStart w:id="45" w:name="_Toc500319026"/>
-      <w:bookmarkStart w:id="46" w:name="_nmf14n" w:colFirst="0" w:colLast="0"/>
+      <w:bookmarkStart w:id="45" w:name="_nmf14n" w:colFirst="0" w:colLast="0"/>
+      <w:bookmarkStart w:id="46" w:name="_Toc500319026"/>
       <w:bookmarkEnd w:id="44"/>
-      <w:bookmarkEnd w:id="46"/>
+      <w:bookmarkEnd w:id="45"/>
     </w:p>
     <w:p>
       <w:pPr>
@@ -8645,24 +8552,14 @@
       <w:r>
         <w:t xml:space="preserve">Table </w:t>
       </w:r>
-      <w:r>
-        <w:fldChar w:fldCharType="begin"/>
-      </w:r>
-      <w:r>
-        <w:instrText xml:space="preserve"> SEQ Table \* ARABIC </w:instrText>
-      </w:r>
-      <w:r>
-        <w:fldChar w:fldCharType="separate"/>
-      </w:r>
-      <w:r>
-        <w:rPr>
-          <w:noProof/>
-        </w:rPr>
-        <w:t>3</w:t>
-      </w:r>
-      <w:r>
-        <w:fldChar w:fldCharType="end"/>
-      </w:r>
+      <w:fldSimple w:instr=" SEQ Table \* ARABIC ">
+        <w:r>
+          <w:rPr>
+            <w:noProof/>
+          </w:rPr>
+          <w:t>3</w:t>
+        </w:r>
+      </w:fldSimple>
       <w:r>
         <w:t xml:space="preserve"> - </w:t>
       </w:r>
@@ -10016,24 +9913,14 @@
                             <w:r>
                               <w:t xml:space="preserve">Figure </w:t>
                             </w:r>
-                            <w:r>
-                              <w:fldChar w:fldCharType="begin"/>
-                            </w:r>
-                            <w:r>
-                              <w:instrText xml:space="preserve"> SEQ Figure \* ARABIC </w:instrText>
-                            </w:r>
-                            <w:r>
-                              <w:fldChar w:fldCharType="separate"/>
-                            </w:r>
-                            <w:r>
-                              <w:rPr>
-                                <w:noProof/>
-                              </w:rPr>
-                              <w:t>5</w:t>
-                            </w:r>
-                            <w:r>
-                              <w:fldChar w:fldCharType="end"/>
-                            </w:r>
+                            <w:fldSimple w:instr=" SEQ Figure \* ARABIC ">
+                              <w:r>
+                                <w:rPr>
+                                  <w:noProof/>
+                                </w:rPr>
+                                <w:t>5</w:t>
+                              </w:r>
+                            </w:fldSimple>
                             <w:r>
                               <w:rPr>
                                 <w:noProof/>
@@ -10072,24 +9959,14 @@
                       <w:r>
                         <w:t xml:space="preserve">Figure </w:t>
                       </w:r>
-                      <w:r>
-                        <w:fldChar w:fldCharType="begin"/>
-                      </w:r>
-                      <w:r>
-                        <w:instrText xml:space="preserve"> SEQ Figure \* ARABIC </w:instrText>
-                      </w:r>
-                      <w:r>
-                        <w:fldChar w:fldCharType="separate"/>
-                      </w:r>
-                      <w:r>
-                        <w:rPr>
-                          <w:noProof/>
-                        </w:rPr>
-                        <w:t>5</w:t>
-                      </w:r>
-                      <w:r>
-                        <w:fldChar w:fldCharType="end"/>
-                      </w:r>
+                      <w:fldSimple w:instr=" SEQ Figure \* ARABIC ">
+                        <w:r>
+                          <w:rPr>
+                            <w:noProof/>
+                          </w:rPr>
+                          <w:t>5</w:t>
+                        </w:r>
+                      </w:fldSimple>
                       <w:r>
                         <w:rPr>
                           <w:noProof/>
@@ -10118,24 +9995,14 @@
       <w:r>
         <w:t xml:space="preserve"> Table </w:t>
       </w:r>
-      <w:r>
-        <w:fldChar w:fldCharType="begin"/>
-      </w:r>
-      <w:r>
-        <w:instrText xml:space="preserve"> SEQ Table \* ARABIC </w:instrText>
-      </w:r>
-      <w:r>
-        <w:fldChar w:fldCharType="separate"/>
-      </w:r>
-      <w:r>
-        <w:rPr>
-          <w:noProof/>
-        </w:rPr>
-        <w:t>4</w:t>
-      </w:r>
-      <w:r>
-        <w:fldChar w:fldCharType="end"/>
-      </w:r>
+      <w:fldSimple w:instr=" SEQ Table \* ARABIC ">
+        <w:r>
+          <w:rPr>
+            <w:noProof/>
+          </w:rPr>
+          <w:t>4</w:t>
+        </w:r>
+      </w:fldSimple>
       <w:r>
         <w:t xml:space="preserve"> - </w:t>
       </w:r>
@@ -10147,9 +10014,6 @@
     <w:p>
       <w:pPr>
         <w:pStyle w:val="Caption"/>
-        <w:pBdr>
-          <w:top w:val="nil"/>
-        </w:pBdr>
         <w:rPr>
           <w:iCs w:val="0"/>
         </w:rPr>
@@ -12166,24 +12030,14 @@
       <w:r>
         <w:t xml:space="preserve">Table </w:t>
       </w:r>
-      <w:r>
-        <w:fldChar w:fldCharType="begin"/>
-      </w:r>
-      <w:r>
-        <w:instrText xml:space="preserve"> SEQ Table \* ARABIC </w:instrText>
-      </w:r>
-      <w:r>
-        <w:fldChar w:fldCharType="separate"/>
-      </w:r>
-      <w:r>
-        <w:rPr>
-          <w:noProof/>
-        </w:rPr>
-        <w:t>5</w:t>
-      </w:r>
-      <w:r>
-        <w:fldChar w:fldCharType="end"/>
-      </w:r>
+      <w:fldSimple w:instr=" SEQ Table \* ARABIC ">
+        <w:r>
+          <w:rPr>
+            <w:noProof/>
+          </w:rPr>
+          <w:t>5</w:t>
+        </w:r>
+      </w:fldSimple>
       <w:r>
         <w:t xml:space="preserve"> - </w:t>
       </w:r>
@@ -12191,13 +12045,7 @@
         <w:t>DTD of the “Register” Use Case</w:t>
       </w:r>
     </w:p>
-    <w:p>
-      <w:pPr>
-        <w:pBdr>
-          <w:top w:val="nil"/>
-        </w:pBdr>
-      </w:pPr>
-    </w:p>
+    <w:p/>
     <w:p>
       <w:pPr>
         <w:pStyle w:val="Section"/>
@@ -12208,27 +12056,250 @@
       </w:pPr>
       <w:bookmarkStart w:id="51" w:name="_Toc533882255"/>
       <w:r>
+        <w:lastRenderedPageBreak/>
+        <w:t>Addendum</w:t>
+      </w:r>
+      <w:r>
+        <w:t>s</w:t>
+      </w:r>
+    </w:p>
+    <w:p>
+      <w:pPr>
+        <w:pStyle w:val="Section"/>
+        <w:tabs>
+          <w:tab w:val="clear" w:pos="360"/>
+        </w:tabs>
+        <w:ind w:left="1080" w:hanging="360"/>
+      </w:pPr>
+      <w:r>
         <w:rPr>
           <w:rFonts w:eastAsia="Cambria"/>
         </w:rPr>
+        <w:t>Conclusion</w:t>
+      </w:r>
+      <w:bookmarkEnd w:id="46"/>
+      <w:bookmarkEnd w:id="51"/>
+    </w:p>
+    <w:p>
+      <w:pPr>
+        <w:ind w:left="720"/>
+      </w:pPr>
+      <w:r>
+        <w:t>This chapter</w:t>
+      </w:r>
+      <w:r>
+        <w:t xml:space="preserve"> </w:t>
+      </w:r>
+    </w:p>
+    <w:p>
+      <w:pPr>
+        <w:pStyle w:val="Chapter"/>
+      </w:pPr>
+      <w:bookmarkStart w:id="52" w:name="_Toc500319027"/>
+      <w:r>
+        <w:rPr>
+          <w:rFonts w:eastAsia="Cambria"/>
+        </w:rPr>
+        <w:t>Application Conception</w:t>
+      </w:r>
+      <w:bookmarkEnd w:id="52"/>
+    </w:p>
+    <w:p>
+      <w:pPr>
+        <w:pStyle w:val="Section"/>
+        <w:tabs>
+          <w:tab w:val="clear" w:pos="360"/>
+        </w:tabs>
+        <w:ind w:left="1080" w:hanging="360"/>
+      </w:pPr>
+      <w:bookmarkStart w:id="53" w:name="_Toc500319028"/>
+      <w:r>
+        <w:rPr>
+          <w:rFonts w:eastAsia="Cambria"/>
+        </w:rPr>
+        <w:t>Introduction</w:t>
+      </w:r>
+      <w:bookmarkEnd w:id="53"/>
+    </w:p>
+    <w:p>
+      <w:r>
+        <w:t>In the previous chapters, we have talked about the features that should be offered by our application... This reveals that the following entities are implied in the process… In this chapter we give, using UML class diagrams, the conceptual model that clarifies these entities, their underlying handled data, roles in the application and associations with each other.</w:t>
+      </w:r>
+    </w:p>
+    <w:p>
+      <w:pPr>
+        <w:pStyle w:val="Section"/>
+        <w:tabs>
+          <w:tab w:val="clear" w:pos="360"/>
+        </w:tabs>
+        <w:ind w:left="1080" w:hanging="360"/>
+      </w:pPr>
+      <w:bookmarkStart w:id="54" w:name="_Toc500319029"/>
+      <w:r>
+        <w:rPr>
+          <w:rFonts w:eastAsia="Cambria"/>
+        </w:rPr>
+        <w:t>UML Class Diagram</w:t>
+      </w:r>
+      <w:bookmarkEnd w:id="54"/>
+    </w:p>
+    <w:p>
+      <w:r>
+        <w:t>The whole picture can be cut into several smaller diagrams, each focusing on a specific set of interrelated entities and concepts.</w:t>
+      </w:r>
+    </w:p>
+    <w:p>
+      <w:r>
+        <w:t>Every diagram should be well annotated and explained in the sequel. Every choice made (association, cardinality, abstraction, etc.) and every used symbol should be justified and well explained.</w:t>
+      </w:r>
+    </w:p>
+    <w:p>
+      <w:pPr>
+        <w:pStyle w:val="Section"/>
+        <w:tabs>
+          <w:tab w:val="clear" w:pos="360"/>
+        </w:tabs>
+        <w:ind w:left="1080" w:hanging="360"/>
+      </w:pPr>
+      <w:bookmarkStart w:id="55" w:name="_Toc500319030"/>
+      <w:r>
+        <w:rPr>
+          <w:rFonts w:eastAsia="Cambria"/>
+        </w:rPr>
+        <w:t>Sequence Diagrams</w:t>
+      </w:r>
+      <w:bookmarkEnd w:id="55"/>
+    </w:p>
+    <w:p>
+      <w:bookmarkStart w:id="56" w:name="_1mrcu09" w:colFirst="0" w:colLast="0"/>
+      <w:bookmarkEnd w:id="56"/>
+      <w:proofErr w:type="gramStart"/>
+      <w:r>
+        <w:t>Can be given for the main scenarios to show the sequence of functions calls between objects and instances of the various proposed classes.</w:t>
+      </w:r>
+      <w:proofErr w:type="gramEnd"/>
+    </w:p>
+    <w:p>
+      <w:pPr>
+        <w:pStyle w:val="Section"/>
+        <w:tabs>
+          <w:tab w:val="clear" w:pos="360"/>
+        </w:tabs>
+        <w:ind w:left="1080" w:hanging="360"/>
+      </w:pPr>
+      <w:bookmarkStart w:id="57" w:name="_Toc500319031"/>
+      <w:r>
+        <w:rPr>
+          <w:rFonts w:eastAsia="Cambria"/>
+        </w:rPr>
         <w:lastRenderedPageBreak/>
+        <w:t>Technical Design</w:t>
+      </w:r>
+      <w:bookmarkEnd w:id="57"/>
+    </w:p>
+    <w:p>
+      <w:r>
+        <w:t>About pieces of code, database choice, web techniques, languages choice…</w:t>
+      </w:r>
+    </w:p>
+    <w:p>
+      <w:pPr>
+        <w:pStyle w:val="Section"/>
+        <w:tabs>
+          <w:tab w:val="clear" w:pos="360"/>
+        </w:tabs>
+        <w:ind w:left="1080" w:hanging="360"/>
+      </w:pPr>
+      <w:r>
+        <w:t>State Chart Diagram</w:t>
+      </w:r>
+    </w:p>
+    <w:p>
+      <w:r>
+        <w:t>Opt for state</w:t>
+      </w:r>
+      <w:r>
+        <w:t xml:space="preserve"> </w:t>
+      </w:r>
+      <w:r>
+        <w:t>chart diagrams only if one (or more) of your key and central entities change state as the process progresses and when different use cases are executed, and you want to capture this crucial business logic.</w:t>
+      </w:r>
+    </w:p>
+    <w:p>
+      <w:pPr>
+        <w:pStyle w:val="Section"/>
+        <w:tabs>
+          <w:tab w:val="clear" w:pos="360"/>
+        </w:tabs>
+        <w:ind w:left="1080" w:hanging="360"/>
+      </w:pPr>
+      <w:bookmarkStart w:id="58" w:name="_Toc500319032"/>
+      <w:r>
+        <w:rPr>
+          <w:rFonts w:eastAsia="Cambria"/>
+        </w:rPr>
+        <w:t>Maintenance and Delivery</w:t>
+      </w:r>
+      <w:bookmarkEnd w:id="58"/>
+    </w:p>
+    <w:p>
+      <w:r>
+        <w:t>This part is also optional and it is to be done only if you find that you have enough concrete elements in order to realize it.</w:t>
+      </w:r>
+    </w:p>
+    <w:p>
+      <w:r>
+        <w:t>If you ever want to get started, then give an estimated delivery date; A plan of successive deliveries in case you have several batches.</w:t>
+      </w:r>
+    </w:p>
+    <w:p>
+      <w:r>
+        <w:t>Also give your plan to support your client by helping him adopt your project, put it into service and then your strategy to help him and keep his service in perfect condition in the future.</w:t>
+      </w:r>
+    </w:p>
+    <w:p>
+      <w:pPr>
+        <w:pStyle w:val="Section"/>
+        <w:tabs>
+          <w:tab w:val="clear" w:pos="360"/>
+        </w:tabs>
+        <w:ind w:left="1080" w:hanging="360"/>
+      </w:pPr>
+      <w:bookmarkStart w:id="59" w:name="_Toc500319033"/>
+      <w:r>
+        <w:rPr>
+          <w:rFonts w:eastAsia="Cambria"/>
+        </w:rPr>
         <w:t>Conclusion</w:t>
       </w:r>
-      <w:bookmarkEnd w:id="45"/>
-      <w:bookmarkEnd w:id="51"/>
+      <w:bookmarkEnd w:id="59"/>
+    </w:p>
+    <w:p>
+      <w:r>
+        <w:t>This chapter presented our application design. First, we introduced…</w:t>
+      </w:r>
+    </w:p>
+    <w:p>
+      <w:r>
+        <w:t>After that, we presented...</w:t>
+      </w:r>
+    </w:p>
+    <w:p>
+      <w:r>
+        <w:t>In the next chapter, we make a complete feasibility study and draw out the plan of our project realization, risk management and client support and satisfaction strategy...</w:t>
+      </w:r>
     </w:p>
     <w:p>
       <w:pPr>
         <w:ind w:left="720"/>
       </w:pPr>
-      <w:r>
-        <w:t>This chapter</w:t>
-      </w:r>
-      <w:r>
-        <w:t xml:space="preserve"> </w:t>
-      </w:r>
-      <w:bookmarkStart w:id="52" w:name="_GoBack"/>
-      <w:bookmarkEnd w:id="52"/>
+      <w:bookmarkStart w:id="60" w:name="_GoBack"/>
+      <w:bookmarkEnd w:id="60"/>
+    </w:p>
+    <w:p>
+      <w:pPr>
+        <w:ind w:left="720"/>
+      </w:pPr>
     </w:p>
     <w:p/>
     <w:p/>
@@ -12302,6 +12373,7 @@
           <w:docPartUnique/>
         </w:docPartObj>
       </w:sdtPr>
+      <w:sdtEndPr/>
       <w:sdtContent>
         <w:r>
           <w:rPr>
@@ -12765,7 +12837,7 @@
   <w:abstractNum w:abstractNumId="3">
     <w:nsid w:val="6B6A01E5"/>
     <w:multiLevelType w:val="multilevel"/>
-    <w:tmpl w:val="53E87AE2"/>
+    <w:tmpl w:val="C9B0FAD4"/>
     <w:lvl w:ilvl="0">
       <w:start w:val="1"/>
       <w:numFmt w:val="upperRoman"/>
@@ -13031,15 +13103,6 @@
   </w:num>
   <w:num w:numId="8">
     <w:abstractNumId w:val="3"/>
-    <w:lvlOverride w:ilvl="0"/>
-    <w:lvlOverride w:ilvl="1"/>
-    <w:lvlOverride w:ilvl="2"/>
-    <w:lvlOverride w:ilvl="3"/>
-    <w:lvlOverride w:ilvl="4"/>
-    <w:lvlOverride w:ilvl="5"/>
-    <w:lvlOverride w:ilvl="6"/>
-    <w:lvlOverride w:ilvl="7"/>
-    <w:lvlOverride w:ilvl="8"/>
   </w:num>
 </w:numbering>
 </file>
@@ -13320,6 +13383,7 @@
   <w:style w:type="character" w:default="1" w:styleId="DefaultParagraphFont">
     <w:name w:val="Default Paragraph Font"/>
     <w:uiPriority w:val="1"/>
+    <w:semiHidden/>
     <w:unhideWhenUsed/>
   </w:style>
   <w:style w:type="table" w:default="1" w:styleId="TableNormal">
@@ -14234,6 +14298,7 @@
   <w:style w:type="character" w:default="1" w:styleId="DefaultParagraphFont">
     <w:name w:val="Default Paragraph Font"/>
     <w:uiPriority w:val="1"/>
+    <w:semiHidden/>
     <w:unhideWhenUsed/>
   </w:style>
   <w:style w:type="table" w:default="1" w:styleId="TableNormal">
@@ -15181,7 +15246,7 @@
 </file>
 
 <file path=customXml/itemProps2.xml><?xml version="1.0" encoding="utf-8"?>
-<ds:datastoreItem xmlns:ds="http://schemas.openxmlformats.org/officeDocument/2006/customXml" ds:itemID="{7BDAE11F-4418-40E8-AD23-BB4228361FF3}">
+<ds:datastoreItem xmlns:ds="http://schemas.openxmlformats.org/officeDocument/2006/customXml" ds:itemID="{D9388670-A62A-4C45-B3C7-C20208A34790}">
   <ds:schemaRefs>
     <ds:schemaRef ds:uri="http://schemas.openxmlformats.org/officeDocument/2006/bibliography"/>
   </ds:schemaRefs>

</xml_diff>

<commit_message>
Added most of the front-end work
</commit_message>
<xml_diff>
--- a/Documentation/EzFx Project Report.docx
+++ b/Documentation/EzFx Project Report.docx
@@ -634,7 +634,7 @@
         <w:pStyle w:val="Heading1"/>
         <w:jc w:val="center"/>
       </w:pPr>
-      <w:bookmarkStart w:id="0" w:name="_Toc533882236"/>
+      <w:bookmarkStart w:id="0" w:name="_Toc534153053"/>
       <w:r>
         <w:rPr>
           <w:noProof/>
@@ -720,7 +720,7 @@
         <w:pStyle w:val="Heading1"/>
         <w:jc w:val="center"/>
       </w:pPr>
-      <w:bookmarkStart w:id="1" w:name="_Toc533882237"/>
+      <w:bookmarkStart w:id="1" w:name="_Toc534153054"/>
       <w:r>
         <w:rPr>
           <w:noProof/>
@@ -806,7 +806,7 @@
         </w:tabs>
         <w:jc w:val="center"/>
       </w:pPr>
-      <w:bookmarkStart w:id="2" w:name="_Toc533882238"/>
+      <w:bookmarkStart w:id="2" w:name="_Toc534153055"/>
       <w:r>
         <w:rPr>
           <w:noProof/>
@@ -935,7 +935,7 @@
             </w:rPr>
             <w:fldChar w:fldCharType="separate"/>
           </w:r>
-          <w:hyperlink w:anchor="_Toc533882236" w:history="1">
+          <w:hyperlink w:anchor="_Toc534153053" w:history="1">
             <w:r>
               <w:rPr>
                 <w:rStyle w:val="Hyperlink"/>
@@ -962,7 +962,7 @@
                 <w:noProof/>
                 <w:webHidden/>
               </w:rPr>
-              <w:instrText xml:space="preserve"> PAGEREF _Toc533882236 \h </w:instrText>
+              <w:instrText xml:space="preserve"> PAGEREF _Toc534153053 \h </w:instrText>
             </w:r>
             <w:r>
               <w:rPr>
@@ -1004,7 +1004,7 @@
               <w:szCs w:val="22"/>
             </w:rPr>
           </w:pPr>
-          <w:hyperlink w:anchor="_Toc533882237" w:history="1">
+          <w:hyperlink w:anchor="_Toc534153054" w:history="1">
             <w:r>
               <w:rPr>
                 <w:rStyle w:val="Hyperlink"/>
@@ -1031,7 +1031,7 @@
                 <w:noProof/>
                 <w:webHidden/>
               </w:rPr>
-              <w:instrText xml:space="preserve"> PAGEREF _Toc533882237 \h </w:instrText>
+              <w:instrText xml:space="preserve"> PAGEREF _Toc534153054 \h </w:instrText>
             </w:r>
             <w:r>
               <w:rPr>
@@ -1073,7 +1073,7 @@
               <w:szCs w:val="22"/>
             </w:rPr>
           </w:pPr>
-          <w:hyperlink w:anchor="_Toc533882238" w:history="1">
+          <w:hyperlink w:anchor="_Toc534153055" w:history="1">
             <w:r>
               <w:rPr>
                 <w:rStyle w:val="Hyperlink"/>
@@ -1100,7 +1100,7 @@
                 <w:noProof/>
                 <w:webHidden/>
               </w:rPr>
-              <w:instrText xml:space="preserve"> PAGEREF _Toc533882238 \h </w:instrText>
+              <w:instrText xml:space="preserve"> PAGEREF _Toc534153055 \h </w:instrText>
             </w:r>
             <w:r>
               <w:rPr>
@@ -1142,7 +1142,7 @@
               <w:szCs w:val="22"/>
             </w:rPr>
           </w:pPr>
-          <w:hyperlink w:anchor="_Toc533882239" w:history="1">
+          <w:hyperlink w:anchor="_Toc534153056" w:history="1">
             <w:r>
               <w:rPr>
                 <w:rStyle w:val="Hyperlink"/>
@@ -1169,7 +1169,7 @@
                 <w:noProof/>
                 <w:webHidden/>
               </w:rPr>
-              <w:instrText xml:space="preserve"> PAGEREF _Toc533882239 \h </w:instrText>
+              <w:instrText xml:space="preserve"> PAGEREF _Toc534153056 \h </w:instrText>
             </w:r>
             <w:r>
               <w:rPr>
@@ -1189,7 +1189,7 @@
                 <w:noProof/>
                 <w:webHidden/>
               </w:rPr>
-              <w:t>5</w:t>
+              <w:t>6</w:t>
             </w:r>
             <w:r>
               <w:rPr>
@@ -1211,7 +1211,7 @@
               <w:szCs w:val="22"/>
             </w:rPr>
           </w:pPr>
-          <w:hyperlink w:anchor="_Toc533882240" w:history="1">
+          <w:hyperlink w:anchor="_Toc534153057" w:history="1">
             <w:r>
               <w:rPr>
                 <w:rStyle w:val="Hyperlink"/>
@@ -1238,7 +1238,7 @@
                 <w:noProof/>
                 <w:webHidden/>
               </w:rPr>
-              <w:instrText xml:space="preserve"> PAGEREF _Toc533882240 \h </w:instrText>
+              <w:instrText xml:space="preserve"> PAGEREF _Toc534153057 \h </w:instrText>
             </w:r>
             <w:r>
               <w:rPr>
@@ -1258,7 +1258,7 @@
                 <w:noProof/>
                 <w:webHidden/>
               </w:rPr>
-              <w:t>6</w:t>
+              <w:t>7</w:t>
             </w:r>
             <w:r>
               <w:rPr>
@@ -1283,7 +1283,7 @@
               <w:szCs w:val="22"/>
             </w:rPr>
           </w:pPr>
-          <w:hyperlink w:anchor="_Toc533882241" w:history="1">
+          <w:hyperlink w:anchor="_Toc534153058" w:history="1">
             <w:r>
               <w:rPr>
                 <w:rStyle w:val="Hyperlink"/>
@@ -1335,7 +1335,7 @@
                 <w:noProof/>
                 <w:webHidden/>
               </w:rPr>
-              <w:instrText xml:space="preserve"> PAGEREF _Toc533882241 \h </w:instrText>
+              <w:instrText xml:space="preserve"> PAGEREF _Toc534153058 \h </w:instrText>
             </w:r>
             <w:r>
               <w:rPr>
@@ -1355,7 +1355,7 @@
                 <w:noProof/>
                 <w:webHidden/>
               </w:rPr>
-              <w:t>7</w:t>
+              <w:t>8</w:t>
             </w:r>
             <w:r>
               <w:rPr>
@@ -1377,7 +1377,7 @@
               <w:szCs w:val="22"/>
             </w:rPr>
           </w:pPr>
-          <w:hyperlink w:anchor="_Toc533882242" w:history="1">
+          <w:hyperlink w:anchor="_Toc534153059" w:history="1">
             <w:r>
               <w:rPr>
                 <w:rStyle w:val="Hyperlink"/>
@@ -1422,7 +1422,7 @@
                 <w:noProof/>
                 <w:webHidden/>
               </w:rPr>
-              <w:instrText xml:space="preserve"> PAGEREF _Toc533882242 \h </w:instrText>
+              <w:instrText xml:space="preserve"> PAGEREF _Toc534153059 \h </w:instrText>
             </w:r>
             <w:r>
               <w:rPr>
@@ -1442,7 +1442,7 @@
                 <w:noProof/>
                 <w:webHidden/>
               </w:rPr>
-              <w:t>7</w:t>
+              <w:t>8</w:t>
             </w:r>
             <w:r>
               <w:rPr>
@@ -1464,7 +1464,7 @@
               <w:szCs w:val="22"/>
             </w:rPr>
           </w:pPr>
-          <w:hyperlink w:anchor="_Toc533882243" w:history="1">
+          <w:hyperlink w:anchor="_Toc534153060" w:history="1">
             <w:r>
               <w:rPr>
                 <w:rStyle w:val="Hyperlink"/>
@@ -1509,7 +1509,7 @@
                 <w:noProof/>
                 <w:webHidden/>
               </w:rPr>
-              <w:instrText xml:space="preserve"> PAGEREF _Toc533882243 \h </w:instrText>
+              <w:instrText xml:space="preserve"> PAGEREF _Toc534153060 \h </w:instrText>
             </w:r>
             <w:r>
               <w:rPr>
@@ -1529,7 +1529,7 @@
                 <w:noProof/>
                 <w:webHidden/>
               </w:rPr>
-              <w:t>8</w:t>
+              <w:t>9</w:t>
             </w:r>
             <w:r>
               <w:rPr>
@@ -1551,7 +1551,7 @@
               <w:szCs w:val="22"/>
             </w:rPr>
           </w:pPr>
-          <w:hyperlink w:anchor="_Toc533882244" w:history="1">
+          <w:hyperlink w:anchor="_Toc534153061" w:history="1">
             <w:r>
               <w:rPr>
                 <w:rStyle w:val="Hyperlink"/>
@@ -1596,7 +1596,7 @@
                 <w:noProof/>
                 <w:webHidden/>
               </w:rPr>
-              <w:instrText xml:space="preserve"> PAGEREF _Toc533882244 \h </w:instrText>
+              <w:instrText xml:space="preserve"> PAGEREF _Toc534153061 \h </w:instrText>
             </w:r>
             <w:r>
               <w:rPr>
@@ -1616,7 +1616,7 @@
                 <w:noProof/>
                 <w:webHidden/>
               </w:rPr>
-              <w:t>8</w:t>
+              <w:t>9</w:t>
             </w:r>
             <w:r>
               <w:rPr>
@@ -1638,7 +1638,7 @@
               <w:szCs w:val="22"/>
             </w:rPr>
           </w:pPr>
-          <w:hyperlink w:anchor="_Toc533882245" w:history="1">
+          <w:hyperlink w:anchor="_Toc534153062" w:history="1">
             <w:r>
               <w:rPr>
                 <w:rStyle w:val="Hyperlink"/>
@@ -1683,7 +1683,7 @@
                 <w:noProof/>
                 <w:webHidden/>
               </w:rPr>
-              <w:instrText xml:space="preserve"> PAGEREF _Toc533882245 \h </w:instrText>
+              <w:instrText xml:space="preserve"> PAGEREF _Toc534153062 \h </w:instrText>
             </w:r>
             <w:r>
               <w:rPr>
@@ -1703,7 +1703,7 @@
                 <w:noProof/>
                 <w:webHidden/>
               </w:rPr>
-              <w:t>8</w:t>
+              <w:t>9</w:t>
             </w:r>
             <w:r>
               <w:rPr>
@@ -1725,7 +1725,7 @@
               <w:szCs w:val="22"/>
             </w:rPr>
           </w:pPr>
-          <w:hyperlink w:anchor="_Toc533882246" w:history="1">
+          <w:hyperlink w:anchor="_Toc534153063" w:history="1">
             <w:r>
               <w:rPr>
                 <w:rStyle w:val="Hyperlink"/>
@@ -1770,7 +1770,7 @@
                 <w:noProof/>
                 <w:webHidden/>
               </w:rPr>
-              <w:instrText xml:space="preserve"> PAGEREF _Toc533882246 \h </w:instrText>
+              <w:instrText xml:space="preserve"> PAGEREF _Toc534153063 \h </w:instrText>
             </w:r>
             <w:r>
               <w:rPr>
@@ -1790,7 +1790,7 @@
                 <w:noProof/>
                 <w:webHidden/>
               </w:rPr>
-              <w:t>10</w:t>
+              <w:t>11</w:t>
             </w:r>
             <w:r>
               <w:rPr>
@@ -1805,7 +1805,7 @@
           <w:pPr>
             <w:pStyle w:val="TOC1"/>
             <w:tabs>
-              <w:tab w:val="left" w:pos="1320"/>
+              <w:tab w:val="left" w:pos="1540"/>
             </w:tabs>
             <w:rPr>
               <w:rFonts w:asciiTheme="minorHAnsi" w:eastAsiaTheme="minorEastAsia" w:hAnsiTheme="minorHAnsi" w:cstheme="minorBidi"/>
@@ -1815,7 +1815,7 @@
               <w:szCs w:val="22"/>
             </w:rPr>
           </w:pPr>
-          <w:hyperlink w:anchor="_Toc533882247" w:history="1">
+          <w:hyperlink w:anchor="_Toc534153064" w:history="1">
             <w:r>
               <w:rPr>
                 <w:rStyle w:val="Hyperlink"/>
@@ -1827,7 +1827,7 @@
                   </w14:lightRig>
                 </w14:scene3d>
               </w:rPr>
-              <w:t>Chapter I -</w:t>
+              <w:t>Chapter II -</w:t>
             </w:r>
             <w:r>
               <w:rPr>
@@ -1866,7 +1866,7 @@
                 <w:noProof/>
                 <w:webHidden/>
               </w:rPr>
-              <w:instrText xml:space="preserve"> PAGEREF _Toc533882247 \h </w:instrText>
+              <w:instrText xml:space="preserve"> PAGEREF _Toc534153064 \h </w:instrText>
             </w:r>
             <w:r>
               <w:rPr>
@@ -1886,7 +1886,7 @@
                 <w:noProof/>
                 <w:webHidden/>
               </w:rPr>
-              <w:t>11</w:t>
+              <w:t>12</w:t>
             </w:r>
             <w:r>
               <w:rPr>
@@ -1908,13 +1908,13 @@
               <w:szCs w:val="22"/>
             </w:rPr>
           </w:pPr>
-          <w:hyperlink w:anchor="_Toc533882248" w:history="1">
+          <w:hyperlink w:anchor="_Toc534153065" w:history="1">
             <w:r>
               <w:rPr>
                 <w:rStyle w:val="Hyperlink"/>
                 <w:noProof/>
               </w:rPr>
-              <w:t>I.1.</w:t>
+              <w:t>II.1.</w:t>
             </w:r>
             <w:r>
               <w:rPr>
@@ -1953,7 +1953,7 @@
                 <w:noProof/>
                 <w:webHidden/>
               </w:rPr>
-              <w:instrText xml:space="preserve"> PAGEREF _Toc533882248 \h </w:instrText>
+              <w:instrText xml:space="preserve"> PAGEREF _Toc534153065 \h </w:instrText>
             </w:r>
             <w:r>
               <w:rPr>
@@ -1973,7 +1973,7 @@
                 <w:noProof/>
                 <w:webHidden/>
               </w:rPr>
-              <w:t>11</w:t>
+              <w:t>12</w:t>
             </w:r>
             <w:r>
               <w:rPr>
@@ -1995,14 +1995,14 @@
               <w:szCs w:val="22"/>
             </w:rPr>
           </w:pPr>
-          <w:hyperlink w:anchor="_Toc533882249" w:history="1">
+          <w:hyperlink w:anchor="_Toc534153066" w:history="1">
             <w:r>
               <w:rPr>
                 <w:rStyle w:val="Hyperlink"/>
                 <w:rFonts w:eastAsia="Cambria"/>
                 <w:noProof/>
               </w:rPr>
-              <w:t>I.2.</w:t>
+              <w:t>II.2.</w:t>
             </w:r>
             <w:r>
               <w:rPr>
@@ -2041,7 +2041,7 @@
                 <w:noProof/>
                 <w:webHidden/>
               </w:rPr>
-              <w:instrText xml:space="preserve"> PAGEREF _Toc533882249 \h </w:instrText>
+              <w:instrText xml:space="preserve"> PAGEREF _Toc534153066 \h </w:instrText>
             </w:r>
             <w:r>
               <w:rPr>
@@ -2061,7 +2061,7 @@
                 <w:noProof/>
                 <w:webHidden/>
               </w:rPr>
-              <w:t>12</w:t>
+              <w:t>13</w:t>
             </w:r>
             <w:r>
               <w:rPr>
@@ -2083,7 +2083,7 @@
               <w:szCs w:val="22"/>
             </w:rPr>
           </w:pPr>
-          <w:hyperlink w:anchor="_Toc533882250" w:history="1">
+          <w:hyperlink w:anchor="_Toc534153067" w:history="1">
             <w:r>
               <w:rPr>
                 <w:rStyle w:val="Hyperlink"/>
@@ -2128,7 +2128,7 @@
                 <w:noProof/>
                 <w:webHidden/>
               </w:rPr>
-              <w:instrText xml:space="preserve"> PAGEREF _Toc533882250 \h </w:instrText>
+              <w:instrText xml:space="preserve"> PAGEREF _Toc534153067 \h </w:instrText>
             </w:r>
             <w:r>
               <w:rPr>
@@ -2148,7 +2148,7 @@
                 <w:noProof/>
                 <w:webHidden/>
               </w:rPr>
-              <w:t>12</w:t>
+              <w:t>13</w:t>
             </w:r>
             <w:r>
               <w:rPr>
@@ -2170,7 +2170,7 @@
               <w:szCs w:val="22"/>
             </w:rPr>
           </w:pPr>
-          <w:hyperlink w:anchor="_Toc533882251" w:history="1">
+          <w:hyperlink w:anchor="_Toc534153068" w:history="1">
             <w:r>
               <w:rPr>
                 <w:rStyle w:val="Hyperlink"/>
@@ -2222,7 +2222,7 @@
                 <w:noProof/>
                 <w:webHidden/>
               </w:rPr>
-              <w:instrText xml:space="preserve"> PAGEREF _Toc533882251 \h </w:instrText>
+              <w:instrText xml:space="preserve"> PAGEREF _Toc534153068 \h </w:instrText>
             </w:r>
             <w:r>
               <w:rPr>
@@ -2242,7 +2242,7 @@
                 <w:noProof/>
                 <w:webHidden/>
               </w:rPr>
-              <w:t>13</w:t>
+              <w:t>14</w:t>
             </w:r>
             <w:r>
               <w:rPr>
@@ -2264,13 +2264,13 @@
               <w:szCs w:val="22"/>
             </w:rPr>
           </w:pPr>
-          <w:hyperlink w:anchor="_Toc533882252" w:history="1">
+          <w:hyperlink w:anchor="_Toc534153069" w:history="1">
             <w:r>
               <w:rPr>
                 <w:rStyle w:val="Hyperlink"/>
                 <w:noProof/>
               </w:rPr>
-              <w:t>I.3.</w:t>
+              <w:t>II.3.</w:t>
             </w:r>
             <w:r>
               <w:rPr>
@@ -2309,7 +2309,7 @@
                 <w:noProof/>
                 <w:webHidden/>
               </w:rPr>
-              <w:instrText xml:space="preserve"> PAGEREF _Toc533882252 \h </w:instrText>
+              <w:instrText xml:space="preserve"> PAGEREF _Toc534153069 \h </w:instrText>
             </w:r>
             <w:r>
               <w:rPr>
@@ -2329,7 +2329,7 @@
                 <w:noProof/>
                 <w:webHidden/>
               </w:rPr>
-              <w:t>13</w:t>
+              <w:t>14</w:t>
             </w:r>
             <w:r>
               <w:rPr>
@@ -2351,7 +2351,7 @@
               <w:szCs w:val="22"/>
             </w:rPr>
           </w:pPr>
-          <w:hyperlink w:anchor="_Toc533882253" w:history="1">
+          <w:hyperlink w:anchor="_Toc534153070" w:history="1">
             <w:r>
               <w:rPr>
                 <w:rStyle w:val="Hyperlink"/>
@@ -2397,7 +2397,7 @@
                 <w:noProof/>
                 <w:webHidden/>
               </w:rPr>
-              <w:instrText xml:space="preserve"> PAGEREF _Toc533882253 \h </w:instrText>
+              <w:instrText xml:space="preserve"> PAGEREF _Toc534153070 \h </w:instrText>
             </w:r>
             <w:r>
               <w:rPr>
@@ -2417,7 +2417,7 @@
                 <w:noProof/>
                 <w:webHidden/>
               </w:rPr>
-              <w:t>13</w:t>
+              <w:t>14</w:t>
             </w:r>
             <w:r>
               <w:rPr>
@@ -2439,14 +2439,14 @@
               <w:szCs w:val="22"/>
             </w:rPr>
           </w:pPr>
-          <w:hyperlink w:anchor="_Toc533882254" w:history="1">
+          <w:hyperlink w:anchor="_Toc534153071" w:history="1">
             <w:r>
               <w:rPr>
                 <w:rStyle w:val="Hyperlink"/>
                 <w:rFonts w:eastAsia="Cambria"/>
                 <w:noProof/>
               </w:rPr>
-              <w:t>3.2.</w:t>
+              <w:t>3.1.</w:t>
             </w:r>
             <w:r>
               <w:rPr>
@@ -2500,7 +2500,7 @@
                 <w:noProof/>
                 <w:webHidden/>
               </w:rPr>
-              <w:instrText xml:space="preserve"> PAGEREF _Toc533882254 \h </w:instrText>
+              <w:instrText xml:space="preserve"> PAGEREF _Toc534153071 \h </w:instrText>
             </w:r>
             <w:r>
               <w:rPr>
@@ -2520,7 +2520,7 @@
                 <w:noProof/>
                 <w:webHidden/>
               </w:rPr>
-              <w:t>14</w:t>
+              <w:t>15</w:t>
             </w:r>
             <w:r>
               <w:rPr>
@@ -2542,13 +2542,13 @@
               <w:szCs w:val="22"/>
             </w:rPr>
           </w:pPr>
-          <w:hyperlink w:anchor="_Toc533882255" w:history="1">
+          <w:hyperlink w:anchor="_Toc534153072" w:history="1">
             <w:r>
               <w:rPr>
                 <w:rStyle w:val="Hyperlink"/>
                 <w:noProof/>
               </w:rPr>
-              <w:t>I.4.</w:t>
+              <w:t>II.4.</w:t>
             </w:r>
             <w:r>
               <w:rPr>
@@ -2563,6 +2563,161 @@
             <w:r>
               <w:rPr>
                 <w:rStyle w:val="Hyperlink"/>
+                <w:noProof/>
+              </w:rPr>
+              <w:t>Addendums</w:t>
+            </w:r>
+            <w:r>
+              <w:rPr>
+                <w:noProof/>
+                <w:webHidden/>
+              </w:rPr>
+              <w:tab/>
+            </w:r>
+            <w:r>
+              <w:rPr>
+                <w:noProof/>
+                <w:webHidden/>
+              </w:rPr>
+              <w:fldChar w:fldCharType="begin"/>
+            </w:r>
+            <w:r>
+              <w:rPr>
+                <w:noProof/>
+                <w:webHidden/>
+              </w:rPr>
+              <w:instrText xml:space="preserve"> PAGEREF _Toc534153072 \h </w:instrText>
+            </w:r>
+            <w:r>
+              <w:rPr>
+                <w:noProof/>
+                <w:webHidden/>
+              </w:rPr>
+            </w:r>
+            <w:r>
+              <w:rPr>
+                <w:noProof/>
+                <w:webHidden/>
+              </w:rPr>
+              <w:fldChar w:fldCharType="separate"/>
+            </w:r>
+            <w:r>
+              <w:rPr>
+                <w:noProof/>
+                <w:webHidden/>
+              </w:rPr>
+              <w:t>18</w:t>
+            </w:r>
+            <w:r>
+              <w:rPr>
+                <w:noProof/>
+                <w:webHidden/>
+              </w:rPr>
+              <w:fldChar w:fldCharType="end"/>
+            </w:r>
+          </w:hyperlink>
+        </w:p>
+        <w:p>
+          <w:pPr>
+            <w:pStyle w:val="TOC3"/>
+            <w:rPr>
+              <w:rFonts w:asciiTheme="minorHAnsi" w:eastAsiaTheme="minorEastAsia" w:hAnsiTheme="minorHAnsi" w:cstheme="minorBidi"/>
+              <w:noProof/>
+              <w:color w:val="auto"/>
+              <w:sz w:val="22"/>
+              <w:szCs w:val="22"/>
+            </w:rPr>
+          </w:pPr>
+          <w:hyperlink w:anchor="_Toc534153073" w:history="1">
+            <w:r>
+              <w:rPr>
+                <w:rStyle w:val="Hyperlink"/>
+                <w:noProof/>
+              </w:rPr>
+              <w:t>4.1.</w:t>
+            </w:r>
+            <w:r>
+              <w:rPr>
+                <w:noProof/>
+                <w:webHidden/>
+              </w:rPr>
+              <w:tab/>
+            </w:r>
+            <w:r>
+              <w:rPr>
+                <w:noProof/>
+                <w:webHidden/>
+              </w:rPr>
+              <w:fldChar w:fldCharType="begin"/>
+            </w:r>
+            <w:r>
+              <w:rPr>
+                <w:noProof/>
+                <w:webHidden/>
+              </w:rPr>
+              <w:instrText xml:space="preserve"> PAGEREF _Toc534153073 \h </w:instrText>
+            </w:r>
+            <w:r>
+              <w:rPr>
+                <w:noProof/>
+                <w:webHidden/>
+              </w:rPr>
+            </w:r>
+            <w:r>
+              <w:rPr>
+                <w:noProof/>
+                <w:webHidden/>
+              </w:rPr>
+              <w:fldChar w:fldCharType="separate"/>
+            </w:r>
+            <w:r>
+              <w:rPr>
+                <w:noProof/>
+                <w:webHidden/>
+              </w:rPr>
+              <w:t>18</w:t>
+            </w:r>
+            <w:r>
+              <w:rPr>
+                <w:noProof/>
+                <w:webHidden/>
+              </w:rPr>
+              <w:fldChar w:fldCharType="end"/>
+            </w:r>
+          </w:hyperlink>
+        </w:p>
+        <w:p>
+          <w:pPr>
+            <w:pStyle w:val="TOC2"/>
+            <w:rPr>
+              <w:rFonts w:asciiTheme="minorHAnsi" w:eastAsiaTheme="minorEastAsia" w:hAnsiTheme="minorHAnsi" w:cstheme="minorBidi"/>
+              <w:noProof/>
+              <w:color w:val="auto"/>
+              <w:sz w:val="22"/>
+              <w:szCs w:val="22"/>
+            </w:rPr>
+          </w:pPr>
+          <w:hyperlink w:anchor="_Toc534153074" w:history="1">
+            <w:r>
+              <w:rPr>
+                <w:rStyle w:val="Hyperlink"/>
+                <w:noProof/>
+              </w:rPr>
+              <w:t>II.5.</w:t>
+            </w:r>
+            <w:r>
+              <w:rPr>
+                <w:rFonts w:asciiTheme="minorHAnsi" w:eastAsiaTheme="minorEastAsia" w:hAnsiTheme="minorHAnsi" w:cstheme="minorBidi"/>
+                <w:noProof/>
+                <w:color w:val="auto"/>
+                <w:sz w:val="22"/>
+                <w:szCs w:val="22"/>
+              </w:rPr>
+              <w:tab/>
+            </w:r>
+            <w:r>
+              <w:rPr>
+                <w:rStyle w:val="Hyperlink"/>
                 <w:rFonts w:eastAsia="Cambria"/>
                 <w:noProof/>
               </w:rPr>
@@ -2587,7 +2742,7 @@
                 <w:noProof/>
                 <w:webHidden/>
               </w:rPr>
-              <w:instrText xml:space="preserve"> PAGEREF _Toc533882255 \h </w:instrText>
+              <w:instrText xml:space="preserve"> PAGEREF _Toc534153074 \h </w:instrText>
             </w:r>
             <w:r>
               <w:rPr>
@@ -2607,7 +2762,711 @@
                 <w:noProof/>
                 <w:webHidden/>
               </w:rPr>
-              <w:t>16</w:t>
+              <w:t>18</w:t>
+            </w:r>
+            <w:r>
+              <w:rPr>
+                <w:noProof/>
+                <w:webHidden/>
+              </w:rPr>
+              <w:fldChar w:fldCharType="end"/>
+            </w:r>
+          </w:hyperlink>
+        </w:p>
+        <w:p>
+          <w:pPr>
+            <w:pStyle w:val="TOC1"/>
+            <w:tabs>
+              <w:tab w:val="left" w:pos="1540"/>
+            </w:tabs>
+            <w:rPr>
+              <w:rFonts w:asciiTheme="minorHAnsi" w:eastAsiaTheme="minorEastAsia" w:hAnsiTheme="minorHAnsi" w:cstheme="minorBidi"/>
+              <w:noProof/>
+              <w:color w:val="auto"/>
+              <w:sz w:val="22"/>
+              <w:szCs w:val="22"/>
+            </w:rPr>
+          </w:pPr>
+          <w:hyperlink w:anchor="_Toc534153075" w:history="1">
+            <w:r>
+              <w:rPr>
+                <w:rStyle w:val="Hyperlink"/>
+                <w:noProof/>
+                <w14:scene3d>
+                  <w14:camera w14:prst="orthographicFront"/>
+                  <w14:lightRig w14:rig="threePt" w14:dir="t">
+                    <w14:rot w14:lat="0" w14:lon="0" w14:rev="0"/>
+                  </w14:lightRig>
+                </w14:scene3d>
+              </w:rPr>
+              <w:t>Chapter III -</w:t>
+            </w:r>
+            <w:r>
+              <w:rPr>
+                <w:rFonts w:asciiTheme="minorHAnsi" w:eastAsiaTheme="minorEastAsia" w:hAnsiTheme="minorHAnsi" w:cstheme="minorBidi"/>
+                <w:noProof/>
+                <w:color w:val="auto"/>
+                <w:sz w:val="22"/>
+                <w:szCs w:val="22"/>
+              </w:rPr>
+              <w:tab/>
+            </w:r>
+            <w:r>
+              <w:rPr>
+                <w:rStyle w:val="Hyperlink"/>
+                <w:rFonts w:eastAsia="Cambria"/>
+                <w:noProof/>
+              </w:rPr>
+              <w:t>Application Conception</w:t>
+            </w:r>
+            <w:r>
+              <w:rPr>
+                <w:noProof/>
+                <w:webHidden/>
+              </w:rPr>
+              <w:tab/>
+            </w:r>
+            <w:r>
+              <w:rPr>
+                <w:noProof/>
+                <w:webHidden/>
+              </w:rPr>
+              <w:fldChar w:fldCharType="begin"/>
+            </w:r>
+            <w:r>
+              <w:rPr>
+                <w:noProof/>
+                <w:webHidden/>
+              </w:rPr>
+              <w:instrText xml:space="preserve"> PAGEREF _Toc534153075 \h </w:instrText>
+            </w:r>
+            <w:r>
+              <w:rPr>
+                <w:noProof/>
+                <w:webHidden/>
+              </w:rPr>
+            </w:r>
+            <w:r>
+              <w:rPr>
+                <w:noProof/>
+                <w:webHidden/>
+              </w:rPr>
+              <w:fldChar w:fldCharType="separate"/>
+            </w:r>
+            <w:r>
+              <w:rPr>
+                <w:noProof/>
+                <w:webHidden/>
+              </w:rPr>
+              <w:t>18</w:t>
+            </w:r>
+            <w:r>
+              <w:rPr>
+                <w:noProof/>
+                <w:webHidden/>
+              </w:rPr>
+              <w:fldChar w:fldCharType="end"/>
+            </w:r>
+          </w:hyperlink>
+        </w:p>
+        <w:p>
+          <w:pPr>
+            <w:pStyle w:val="TOC2"/>
+            <w:rPr>
+              <w:rFonts w:asciiTheme="minorHAnsi" w:eastAsiaTheme="minorEastAsia" w:hAnsiTheme="minorHAnsi" w:cstheme="minorBidi"/>
+              <w:noProof/>
+              <w:color w:val="auto"/>
+              <w:sz w:val="22"/>
+              <w:szCs w:val="22"/>
+            </w:rPr>
+          </w:pPr>
+          <w:hyperlink w:anchor="_Toc534153076" w:history="1">
+            <w:r>
+              <w:rPr>
+                <w:rStyle w:val="Hyperlink"/>
+                <w:noProof/>
+              </w:rPr>
+              <w:t>III.1.</w:t>
+            </w:r>
+            <w:r>
+              <w:rPr>
+                <w:rFonts w:asciiTheme="minorHAnsi" w:eastAsiaTheme="minorEastAsia" w:hAnsiTheme="minorHAnsi" w:cstheme="minorBidi"/>
+                <w:noProof/>
+                <w:color w:val="auto"/>
+                <w:sz w:val="22"/>
+                <w:szCs w:val="22"/>
+              </w:rPr>
+              <w:tab/>
+            </w:r>
+            <w:r>
+              <w:rPr>
+                <w:rStyle w:val="Hyperlink"/>
+                <w:rFonts w:eastAsia="Cambria"/>
+                <w:noProof/>
+              </w:rPr>
+              <w:t>Introduction</w:t>
+            </w:r>
+            <w:r>
+              <w:rPr>
+                <w:noProof/>
+                <w:webHidden/>
+              </w:rPr>
+              <w:tab/>
+            </w:r>
+            <w:r>
+              <w:rPr>
+                <w:noProof/>
+                <w:webHidden/>
+              </w:rPr>
+              <w:fldChar w:fldCharType="begin"/>
+            </w:r>
+            <w:r>
+              <w:rPr>
+                <w:noProof/>
+                <w:webHidden/>
+              </w:rPr>
+              <w:instrText xml:space="preserve"> PAGEREF _Toc534153076 \h </w:instrText>
+            </w:r>
+            <w:r>
+              <w:rPr>
+                <w:noProof/>
+                <w:webHidden/>
+              </w:rPr>
+            </w:r>
+            <w:r>
+              <w:rPr>
+                <w:noProof/>
+                <w:webHidden/>
+              </w:rPr>
+              <w:fldChar w:fldCharType="separate"/>
+            </w:r>
+            <w:r>
+              <w:rPr>
+                <w:noProof/>
+                <w:webHidden/>
+              </w:rPr>
+              <w:t>18</w:t>
+            </w:r>
+            <w:r>
+              <w:rPr>
+                <w:noProof/>
+                <w:webHidden/>
+              </w:rPr>
+              <w:fldChar w:fldCharType="end"/>
+            </w:r>
+          </w:hyperlink>
+        </w:p>
+        <w:p>
+          <w:pPr>
+            <w:pStyle w:val="TOC2"/>
+            <w:rPr>
+              <w:rFonts w:asciiTheme="minorHAnsi" w:eastAsiaTheme="minorEastAsia" w:hAnsiTheme="minorHAnsi" w:cstheme="minorBidi"/>
+              <w:noProof/>
+              <w:color w:val="auto"/>
+              <w:sz w:val="22"/>
+              <w:szCs w:val="22"/>
+            </w:rPr>
+          </w:pPr>
+          <w:hyperlink w:anchor="_Toc534153077" w:history="1">
+            <w:r>
+              <w:rPr>
+                <w:rStyle w:val="Hyperlink"/>
+                <w:noProof/>
+              </w:rPr>
+              <w:t>III.2.</w:t>
+            </w:r>
+            <w:r>
+              <w:rPr>
+                <w:rFonts w:asciiTheme="minorHAnsi" w:eastAsiaTheme="minorEastAsia" w:hAnsiTheme="minorHAnsi" w:cstheme="minorBidi"/>
+                <w:noProof/>
+                <w:color w:val="auto"/>
+                <w:sz w:val="22"/>
+                <w:szCs w:val="22"/>
+              </w:rPr>
+              <w:tab/>
+            </w:r>
+            <w:r>
+              <w:rPr>
+                <w:rStyle w:val="Hyperlink"/>
+                <w:rFonts w:eastAsia="Cambria"/>
+                <w:noProof/>
+              </w:rPr>
+              <w:t>UML Class Diagram</w:t>
+            </w:r>
+            <w:r>
+              <w:rPr>
+                <w:noProof/>
+                <w:webHidden/>
+              </w:rPr>
+              <w:tab/>
+            </w:r>
+            <w:r>
+              <w:rPr>
+                <w:noProof/>
+                <w:webHidden/>
+              </w:rPr>
+              <w:fldChar w:fldCharType="begin"/>
+            </w:r>
+            <w:r>
+              <w:rPr>
+                <w:noProof/>
+                <w:webHidden/>
+              </w:rPr>
+              <w:instrText xml:space="preserve"> PAGEREF _Toc534153077 \h </w:instrText>
+            </w:r>
+            <w:r>
+              <w:rPr>
+                <w:noProof/>
+                <w:webHidden/>
+              </w:rPr>
+            </w:r>
+            <w:r>
+              <w:rPr>
+                <w:noProof/>
+                <w:webHidden/>
+              </w:rPr>
+              <w:fldChar w:fldCharType="separate"/>
+            </w:r>
+            <w:r>
+              <w:rPr>
+                <w:noProof/>
+                <w:webHidden/>
+              </w:rPr>
+              <w:t>18</w:t>
+            </w:r>
+            <w:r>
+              <w:rPr>
+                <w:noProof/>
+                <w:webHidden/>
+              </w:rPr>
+              <w:fldChar w:fldCharType="end"/>
+            </w:r>
+          </w:hyperlink>
+        </w:p>
+        <w:p>
+          <w:pPr>
+            <w:pStyle w:val="TOC2"/>
+            <w:rPr>
+              <w:rFonts w:asciiTheme="minorHAnsi" w:eastAsiaTheme="minorEastAsia" w:hAnsiTheme="minorHAnsi" w:cstheme="minorBidi"/>
+              <w:noProof/>
+              <w:color w:val="auto"/>
+              <w:sz w:val="22"/>
+              <w:szCs w:val="22"/>
+            </w:rPr>
+          </w:pPr>
+          <w:hyperlink w:anchor="_Toc534153078" w:history="1">
+            <w:r>
+              <w:rPr>
+                <w:rStyle w:val="Hyperlink"/>
+                <w:noProof/>
+              </w:rPr>
+              <w:t>III.3.</w:t>
+            </w:r>
+            <w:r>
+              <w:rPr>
+                <w:rFonts w:asciiTheme="minorHAnsi" w:eastAsiaTheme="minorEastAsia" w:hAnsiTheme="minorHAnsi" w:cstheme="minorBidi"/>
+                <w:noProof/>
+                <w:color w:val="auto"/>
+                <w:sz w:val="22"/>
+                <w:szCs w:val="22"/>
+              </w:rPr>
+              <w:tab/>
+            </w:r>
+            <w:r>
+              <w:rPr>
+                <w:rStyle w:val="Hyperlink"/>
+                <w:rFonts w:eastAsia="Cambria"/>
+                <w:noProof/>
+              </w:rPr>
+              <w:t>Sequence Diagrams</w:t>
+            </w:r>
+            <w:r>
+              <w:rPr>
+                <w:noProof/>
+                <w:webHidden/>
+              </w:rPr>
+              <w:tab/>
+            </w:r>
+            <w:r>
+              <w:rPr>
+                <w:noProof/>
+                <w:webHidden/>
+              </w:rPr>
+              <w:fldChar w:fldCharType="begin"/>
+            </w:r>
+            <w:r>
+              <w:rPr>
+                <w:noProof/>
+                <w:webHidden/>
+              </w:rPr>
+              <w:instrText xml:space="preserve"> PAGEREF _Toc534153078 \h </w:instrText>
+            </w:r>
+            <w:r>
+              <w:rPr>
+                <w:noProof/>
+                <w:webHidden/>
+              </w:rPr>
+            </w:r>
+            <w:r>
+              <w:rPr>
+                <w:noProof/>
+                <w:webHidden/>
+              </w:rPr>
+              <w:fldChar w:fldCharType="separate"/>
+            </w:r>
+            <w:r>
+              <w:rPr>
+                <w:noProof/>
+                <w:webHidden/>
+              </w:rPr>
+              <w:t>18</w:t>
+            </w:r>
+            <w:r>
+              <w:rPr>
+                <w:noProof/>
+                <w:webHidden/>
+              </w:rPr>
+              <w:fldChar w:fldCharType="end"/>
+            </w:r>
+          </w:hyperlink>
+        </w:p>
+        <w:p>
+          <w:pPr>
+            <w:pStyle w:val="TOC2"/>
+            <w:rPr>
+              <w:rFonts w:asciiTheme="minorHAnsi" w:eastAsiaTheme="minorEastAsia" w:hAnsiTheme="minorHAnsi" w:cstheme="minorBidi"/>
+              <w:noProof/>
+              <w:color w:val="auto"/>
+              <w:sz w:val="22"/>
+              <w:szCs w:val="22"/>
+            </w:rPr>
+          </w:pPr>
+          <w:hyperlink w:anchor="_Toc534153079" w:history="1">
+            <w:r>
+              <w:rPr>
+                <w:rStyle w:val="Hyperlink"/>
+                <w:noProof/>
+              </w:rPr>
+              <w:t>III.4.</w:t>
+            </w:r>
+            <w:r>
+              <w:rPr>
+                <w:rFonts w:asciiTheme="minorHAnsi" w:eastAsiaTheme="minorEastAsia" w:hAnsiTheme="minorHAnsi" w:cstheme="minorBidi"/>
+                <w:noProof/>
+                <w:color w:val="auto"/>
+                <w:sz w:val="22"/>
+                <w:szCs w:val="22"/>
+              </w:rPr>
+              <w:tab/>
+            </w:r>
+            <w:r>
+              <w:rPr>
+                <w:rStyle w:val="Hyperlink"/>
+                <w:rFonts w:eastAsia="Cambria"/>
+                <w:noProof/>
+              </w:rPr>
+              <w:t>Technical Design</w:t>
+            </w:r>
+            <w:r>
+              <w:rPr>
+                <w:noProof/>
+                <w:webHidden/>
+              </w:rPr>
+              <w:tab/>
+            </w:r>
+            <w:r>
+              <w:rPr>
+                <w:noProof/>
+                <w:webHidden/>
+              </w:rPr>
+              <w:fldChar w:fldCharType="begin"/>
+            </w:r>
+            <w:r>
+              <w:rPr>
+                <w:noProof/>
+                <w:webHidden/>
+              </w:rPr>
+              <w:instrText xml:space="preserve"> PAGEREF _Toc534153079 \h </w:instrText>
+            </w:r>
+            <w:r>
+              <w:rPr>
+                <w:noProof/>
+                <w:webHidden/>
+              </w:rPr>
+            </w:r>
+            <w:r>
+              <w:rPr>
+                <w:noProof/>
+                <w:webHidden/>
+              </w:rPr>
+              <w:fldChar w:fldCharType="separate"/>
+            </w:r>
+            <w:r>
+              <w:rPr>
+                <w:noProof/>
+                <w:webHidden/>
+              </w:rPr>
+              <w:t>19</w:t>
+            </w:r>
+            <w:r>
+              <w:rPr>
+                <w:noProof/>
+                <w:webHidden/>
+              </w:rPr>
+              <w:fldChar w:fldCharType="end"/>
+            </w:r>
+          </w:hyperlink>
+        </w:p>
+        <w:p>
+          <w:pPr>
+            <w:pStyle w:val="TOC2"/>
+            <w:rPr>
+              <w:rFonts w:asciiTheme="minorHAnsi" w:eastAsiaTheme="minorEastAsia" w:hAnsiTheme="minorHAnsi" w:cstheme="minorBidi"/>
+              <w:noProof/>
+              <w:color w:val="auto"/>
+              <w:sz w:val="22"/>
+              <w:szCs w:val="22"/>
+            </w:rPr>
+          </w:pPr>
+          <w:hyperlink w:anchor="_Toc534153080" w:history="1">
+            <w:r>
+              <w:rPr>
+                <w:rStyle w:val="Hyperlink"/>
+                <w:noProof/>
+              </w:rPr>
+              <w:t>III.5.</w:t>
+            </w:r>
+            <w:r>
+              <w:rPr>
+                <w:rFonts w:asciiTheme="minorHAnsi" w:eastAsiaTheme="minorEastAsia" w:hAnsiTheme="minorHAnsi" w:cstheme="minorBidi"/>
+                <w:noProof/>
+                <w:color w:val="auto"/>
+                <w:sz w:val="22"/>
+                <w:szCs w:val="22"/>
+              </w:rPr>
+              <w:tab/>
+            </w:r>
+            <w:r>
+              <w:rPr>
+                <w:rStyle w:val="Hyperlink"/>
+                <w:noProof/>
+              </w:rPr>
+              <w:t>State Chart Diagram</w:t>
+            </w:r>
+            <w:r>
+              <w:rPr>
+                <w:noProof/>
+                <w:webHidden/>
+              </w:rPr>
+              <w:tab/>
+            </w:r>
+            <w:r>
+              <w:rPr>
+                <w:noProof/>
+                <w:webHidden/>
+              </w:rPr>
+              <w:fldChar w:fldCharType="begin"/>
+            </w:r>
+            <w:r>
+              <w:rPr>
+                <w:noProof/>
+                <w:webHidden/>
+              </w:rPr>
+              <w:instrText xml:space="preserve"> PAGEREF _Toc534153080 \h </w:instrText>
+            </w:r>
+            <w:r>
+              <w:rPr>
+                <w:noProof/>
+                <w:webHidden/>
+              </w:rPr>
+            </w:r>
+            <w:r>
+              <w:rPr>
+                <w:noProof/>
+                <w:webHidden/>
+              </w:rPr>
+              <w:fldChar w:fldCharType="separate"/>
+            </w:r>
+            <w:r>
+              <w:rPr>
+                <w:noProof/>
+                <w:webHidden/>
+              </w:rPr>
+              <w:t>19</w:t>
+            </w:r>
+            <w:r>
+              <w:rPr>
+                <w:noProof/>
+                <w:webHidden/>
+              </w:rPr>
+              <w:fldChar w:fldCharType="end"/>
+            </w:r>
+          </w:hyperlink>
+        </w:p>
+        <w:p>
+          <w:pPr>
+            <w:pStyle w:val="TOC2"/>
+            <w:rPr>
+              <w:rFonts w:asciiTheme="minorHAnsi" w:eastAsiaTheme="minorEastAsia" w:hAnsiTheme="minorHAnsi" w:cstheme="minorBidi"/>
+              <w:noProof/>
+              <w:color w:val="auto"/>
+              <w:sz w:val="22"/>
+              <w:szCs w:val="22"/>
+            </w:rPr>
+          </w:pPr>
+          <w:hyperlink w:anchor="_Toc534153081" w:history="1">
+            <w:r>
+              <w:rPr>
+                <w:rStyle w:val="Hyperlink"/>
+                <w:noProof/>
+              </w:rPr>
+              <w:t>III.6.</w:t>
+            </w:r>
+            <w:r>
+              <w:rPr>
+                <w:rFonts w:asciiTheme="minorHAnsi" w:eastAsiaTheme="minorEastAsia" w:hAnsiTheme="minorHAnsi" w:cstheme="minorBidi"/>
+                <w:noProof/>
+                <w:color w:val="auto"/>
+                <w:sz w:val="22"/>
+                <w:szCs w:val="22"/>
+              </w:rPr>
+              <w:tab/>
+            </w:r>
+            <w:r>
+              <w:rPr>
+                <w:rStyle w:val="Hyperlink"/>
+                <w:rFonts w:eastAsia="Cambria"/>
+                <w:noProof/>
+              </w:rPr>
+              <w:t>Maintenance and Delivery</w:t>
+            </w:r>
+            <w:r>
+              <w:rPr>
+                <w:noProof/>
+                <w:webHidden/>
+              </w:rPr>
+              <w:tab/>
+            </w:r>
+            <w:r>
+              <w:rPr>
+                <w:noProof/>
+                <w:webHidden/>
+              </w:rPr>
+              <w:fldChar w:fldCharType="begin"/>
+            </w:r>
+            <w:r>
+              <w:rPr>
+                <w:noProof/>
+                <w:webHidden/>
+              </w:rPr>
+              <w:instrText xml:space="preserve"> PAGEREF _Toc534153081 \h </w:instrText>
+            </w:r>
+            <w:r>
+              <w:rPr>
+                <w:noProof/>
+                <w:webHidden/>
+              </w:rPr>
+            </w:r>
+            <w:r>
+              <w:rPr>
+                <w:noProof/>
+                <w:webHidden/>
+              </w:rPr>
+              <w:fldChar w:fldCharType="separate"/>
+            </w:r>
+            <w:r>
+              <w:rPr>
+                <w:noProof/>
+                <w:webHidden/>
+              </w:rPr>
+              <w:t>19</w:t>
+            </w:r>
+            <w:r>
+              <w:rPr>
+                <w:noProof/>
+                <w:webHidden/>
+              </w:rPr>
+              <w:fldChar w:fldCharType="end"/>
+            </w:r>
+          </w:hyperlink>
+        </w:p>
+        <w:p>
+          <w:pPr>
+            <w:pStyle w:val="TOC2"/>
+            <w:rPr>
+              <w:rFonts w:asciiTheme="minorHAnsi" w:eastAsiaTheme="minorEastAsia" w:hAnsiTheme="minorHAnsi" w:cstheme="minorBidi"/>
+              <w:noProof/>
+              <w:color w:val="auto"/>
+              <w:sz w:val="22"/>
+              <w:szCs w:val="22"/>
+            </w:rPr>
+          </w:pPr>
+          <w:hyperlink w:anchor="_Toc534153082" w:history="1">
+            <w:r>
+              <w:rPr>
+                <w:rStyle w:val="Hyperlink"/>
+                <w:noProof/>
+              </w:rPr>
+              <w:t>III.7.</w:t>
+            </w:r>
+            <w:r>
+              <w:rPr>
+                <w:rFonts w:asciiTheme="minorHAnsi" w:eastAsiaTheme="minorEastAsia" w:hAnsiTheme="minorHAnsi" w:cstheme="minorBidi"/>
+                <w:noProof/>
+                <w:color w:val="auto"/>
+                <w:sz w:val="22"/>
+                <w:szCs w:val="22"/>
+              </w:rPr>
+              <w:tab/>
+            </w:r>
+            <w:r>
+              <w:rPr>
+                <w:rStyle w:val="Hyperlink"/>
+                <w:rFonts w:eastAsia="Cambria"/>
+                <w:noProof/>
+              </w:rPr>
+              <w:t>Conclusion</w:t>
+            </w:r>
+            <w:r>
+              <w:rPr>
+                <w:noProof/>
+                <w:webHidden/>
+              </w:rPr>
+              <w:tab/>
+            </w:r>
+            <w:r>
+              <w:rPr>
+                <w:noProof/>
+                <w:webHidden/>
+              </w:rPr>
+              <w:fldChar w:fldCharType="begin"/>
+            </w:r>
+            <w:r>
+              <w:rPr>
+                <w:noProof/>
+                <w:webHidden/>
+              </w:rPr>
+              <w:instrText xml:space="preserve"> PAGEREF _Toc534153082 \h </w:instrText>
+            </w:r>
+            <w:r>
+              <w:rPr>
+                <w:noProof/>
+                <w:webHidden/>
+              </w:rPr>
+            </w:r>
+            <w:r>
+              <w:rPr>
+                <w:noProof/>
+                <w:webHidden/>
+              </w:rPr>
+              <w:fldChar w:fldCharType="separate"/>
+            </w:r>
+            <w:r>
+              <w:rPr>
+                <w:noProof/>
+                <w:webHidden/>
+              </w:rPr>
+              <w:t>19</w:t>
             </w:r>
             <w:r>
               <w:rPr>
@@ -2669,7 +3528,7 @@
         <w:pStyle w:val="Heading1"/>
       </w:pPr>
       <w:bookmarkStart w:id="3" w:name="_Toc500319009"/>
-      <w:bookmarkStart w:id="4" w:name="_Toc533882239"/>
+      <w:bookmarkStart w:id="4" w:name="_Toc534153056"/>
       <w:r>
         <w:rPr>
           <w:noProof/>
@@ -2760,7 +3619,7 @@
       <w:r>
         <w:fldChar w:fldCharType="separate"/>
       </w:r>
-      <w:hyperlink w:anchor="_Toc533882941" w:history="1">
+      <w:hyperlink w:anchor="_Toc534153083" w:history="1">
         <w:r>
           <w:rPr>
             <w:rStyle w:val="Hyperlink"/>
@@ -2787,79 +3646,7 @@
             <w:noProof/>
             <w:webHidden/>
           </w:rPr>
-          <w:instrText xml:space="preserve"> PAGEREF _Toc533882941 \h </w:instrText>
-        </w:r>
-        <w:r>
-          <w:rPr>
-            <w:noProof/>
-            <w:webHidden/>
-          </w:rPr>
-        </w:r>
-        <w:r>
-          <w:rPr>
-            <w:noProof/>
-            <w:webHidden/>
-          </w:rPr>
-          <w:fldChar w:fldCharType="separate"/>
-        </w:r>
-        <w:r>
-          <w:rPr>
-            <w:noProof/>
-            <w:webHidden/>
-          </w:rPr>
-          <w:t>7</w:t>
-        </w:r>
-        <w:r>
-          <w:rPr>
-            <w:noProof/>
-            <w:webHidden/>
-          </w:rPr>
-          <w:fldChar w:fldCharType="end"/>
-        </w:r>
-      </w:hyperlink>
-    </w:p>
-    <w:p>
-      <w:pPr>
-        <w:pStyle w:val="TableofFigures"/>
-        <w:tabs>
-          <w:tab w:val="right" w:leader="dot" w:pos="9350"/>
-        </w:tabs>
-        <w:rPr>
-          <w:rFonts w:asciiTheme="minorHAnsi" w:eastAsiaTheme="minorEastAsia" w:hAnsiTheme="minorHAnsi" w:cstheme="minorBidi"/>
-          <w:noProof/>
-          <w:color w:val="auto"/>
-          <w:sz w:val="22"/>
-          <w:szCs w:val="22"/>
-        </w:rPr>
-      </w:pPr>
-      <w:hyperlink w:anchor="_Toc533882942" w:history="1">
-        <w:r>
-          <w:rPr>
-            <w:rStyle w:val="Hyperlink"/>
-            <w:noProof/>
-          </w:rPr>
-          <w:t>Figure 2 - Oracle SceneBuilder 1.1 Early Release</w:t>
-        </w:r>
-        <w:r>
-          <w:rPr>
-            <w:noProof/>
-            <w:webHidden/>
-          </w:rPr>
-          <w:tab/>
-        </w:r>
-        <w:r>
-          <w:rPr>
-            <w:noProof/>
-            <w:webHidden/>
-          </w:rPr>
-          <w:fldChar w:fldCharType="begin"/>
-        </w:r>
-        <w:r>
-          <w:rPr>
-            <w:noProof/>
-            <w:webHidden/>
-          </w:rPr>
-          <w:instrText xml:space="preserve"> PAGEREF _Toc533882942 \h </w:instrText>
+          <w:instrText xml:space="preserve"> PAGEREF _Toc534153083 \h </w:instrText>
         </w:r>
         <w:r>
           <w:rPr>
@@ -2904,7 +3691,79 @@
           <w:szCs w:val="22"/>
         </w:rPr>
       </w:pPr>
-      <w:hyperlink r:id="rId14" w:anchor="_Toc533882943" w:history="1">
+      <w:hyperlink w:anchor="_Toc534153084" w:history="1">
+        <w:r>
+          <w:rPr>
+            <w:rStyle w:val="Hyperlink"/>
+            <w:noProof/>
+          </w:rPr>
+          <w:t>Figure 2 - Oracle SceneBuilder 1.1 Early Release</w:t>
+        </w:r>
+        <w:r>
+          <w:rPr>
+            <w:noProof/>
+            <w:webHidden/>
+          </w:rPr>
+          <w:tab/>
+        </w:r>
+        <w:r>
+          <w:rPr>
+            <w:noProof/>
+            <w:webHidden/>
+          </w:rPr>
+          <w:fldChar w:fldCharType="begin"/>
+        </w:r>
+        <w:r>
+          <w:rPr>
+            <w:noProof/>
+            <w:webHidden/>
+          </w:rPr>
+          <w:instrText xml:space="preserve"> PAGEREF _Toc534153084 \h </w:instrText>
+        </w:r>
+        <w:r>
+          <w:rPr>
+            <w:noProof/>
+            <w:webHidden/>
+          </w:rPr>
+        </w:r>
+        <w:r>
+          <w:rPr>
+            <w:noProof/>
+            <w:webHidden/>
+          </w:rPr>
+          <w:fldChar w:fldCharType="separate"/>
+        </w:r>
+        <w:r>
+          <w:rPr>
+            <w:noProof/>
+            <w:webHidden/>
+          </w:rPr>
+          <w:t>9</w:t>
+        </w:r>
+        <w:r>
+          <w:rPr>
+            <w:noProof/>
+            <w:webHidden/>
+          </w:rPr>
+          <w:fldChar w:fldCharType="end"/>
+        </w:r>
+      </w:hyperlink>
+    </w:p>
+    <w:p>
+      <w:pPr>
+        <w:pStyle w:val="TableofFigures"/>
+        <w:tabs>
+          <w:tab w:val="right" w:leader="dot" w:pos="9350"/>
+        </w:tabs>
+        <w:rPr>
+          <w:rFonts w:asciiTheme="minorHAnsi" w:eastAsiaTheme="minorEastAsia" w:hAnsiTheme="minorHAnsi" w:cstheme="minorBidi"/>
+          <w:noProof/>
+          <w:color w:val="auto"/>
+          <w:sz w:val="22"/>
+          <w:szCs w:val="22"/>
+        </w:rPr>
+      </w:pPr>
+      <w:hyperlink r:id="rId14" w:anchor="_Toc534153085" w:history="1">
         <w:r>
           <w:rPr>
             <w:rStyle w:val="Hyperlink"/>
@@ -2931,7 +3790,7 @@
             <w:noProof/>
             <w:webHidden/>
           </w:rPr>
-          <w:instrText xml:space="preserve"> PAGEREF _Toc533882943 \h </w:instrText>
+          <w:instrText xml:space="preserve"> PAGEREF _Toc534153085 \h </w:instrText>
         </w:r>
         <w:r>
           <w:rPr>
@@ -2951,7 +3810,7 @@
             <w:noProof/>
             <w:webHidden/>
           </w:rPr>
-          <w:t>10</w:t>
+          <w:t>11</w:t>
         </w:r>
         <w:r>
           <w:rPr>
@@ -2976,7 +3835,7 @@
           <w:szCs w:val="22"/>
         </w:rPr>
       </w:pPr>
-      <w:hyperlink r:id="rId15" w:anchor="_Toc533882944" w:history="1">
+      <w:hyperlink r:id="rId15" w:anchor="_Toc534153086" w:history="1">
         <w:r>
           <w:rPr>
             <w:rStyle w:val="Hyperlink"/>
@@ -3003,7 +3862,7 @@
             <w:noProof/>
             <w:webHidden/>
           </w:rPr>
-          <w:instrText xml:space="preserve"> PAGEREF _Toc533882944 \h </w:instrText>
+          <w:instrText xml:space="preserve"> PAGEREF _Toc534153086 \h </w:instrText>
         </w:r>
         <w:r>
           <w:rPr>
@@ -3023,7 +3882,7 @@
             <w:noProof/>
             <w:webHidden/>
           </w:rPr>
-          <w:t>13</w:t>
+          <w:t>14</w:t>
         </w:r>
         <w:r>
           <w:rPr>
@@ -3048,7 +3907,7 @@
           <w:szCs w:val="22"/>
         </w:rPr>
       </w:pPr>
-      <w:hyperlink r:id="rId16" w:anchor="_Toc533882945" w:history="1">
+      <w:hyperlink r:id="rId16" w:anchor="_Toc534153087" w:history="1">
         <w:r>
           <w:rPr>
             <w:rStyle w:val="Hyperlink"/>
@@ -3075,7 +3934,7 @@
             <w:noProof/>
             <w:webHidden/>
           </w:rPr>
-          <w:instrText xml:space="preserve"> PAGEREF _Toc533882945 \h </w:instrText>
+          <w:instrText xml:space="preserve"> PAGEREF _Toc534153087 \h </w:instrText>
         </w:r>
         <w:r>
           <w:rPr>
@@ -3095,7 +3954,7 @@
             <w:noProof/>
             <w:webHidden/>
           </w:rPr>
-          <w:t>15</w:t>
+          <w:t>16</w:t>
         </w:r>
         <w:r>
           <w:rPr>
@@ -3131,7 +3990,7 @@
         <w:pStyle w:val="Heading1"/>
       </w:pPr>
       <w:bookmarkStart w:id="5" w:name="_Toc500319010"/>
-      <w:bookmarkStart w:id="6" w:name="_Toc533882240"/>
+      <w:bookmarkStart w:id="6" w:name="_Toc534153057"/>
       <w:r>
         <w:rPr>
           <w:noProof/>
@@ -3222,7 +4081,7 @@
       <w:r>
         <w:fldChar w:fldCharType="separate"/>
       </w:r>
-      <w:hyperlink w:anchor="_Toc533882946" w:history="1">
+      <w:hyperlink w:anchor="_Toc534153088" w:history="1">
         <w:r>
           <w:rPr>
             <w:rStyle w:val="Hyperlink"/>
@@ -3249,7 +4108,7 @@
             <w:noProof/>
             <w:webHidden/>
           </w:rPr>
-          <w:instrText xml:space="preserve"> PAGEREF _Toc533882946 \h </w:instrText>
+          <w:instrText xml:space="preserve"> PAGEREF _Toc534153088 \h </w:instrText>
         </w:r>
         <w:r>
           <w:rPr>
@@ -3269,7 +4128,7 @@
             <w:noProof/>
             <w:webHidden/>
           </w:rPr>
-          <w:t>9</w:t>
+          <w:t>10</w:t>
         </w:r>
         <w:r>
           <w:rPr>
@@ -3294,7 +4153,7 @@
           <w:szCs w:val="22"/>
         </w:rPr>
       </w:pPr>
-      <w:hyperlink w:anchor="_Toc533882947" w:history="1">
+      <w:hyperlink w:anchor="_Toc534153089" w:history="1">
         <w:r>
           <w:rPr>
             <w:rStyle w:val="Hyperlink"/>
@@ -3321,151 +4180,7 @@
             <w:noProof/>
             <w:webHidden/>
           </w:rPr>
-          <w:instrText xml:space="preserve"> PAGEREF _Toc533882947 \h </w:instrText>
-        </w:r>
-        <w:r>
-          <w:rPr>
-            <w:noProof/>
-            <w:webHidden/>
-          </w:rPr>
-        </w:r>
-        <w:r>
-          <w:rPr>
-            <w:noProof/>
-            <w:webHidden/>
-          </w:rPr>
-          <w:fldChar w:fldCharType="separate"/>
-        </w:r>
-        <w:r>
-          <w:rPr>
-            <w:noProof/>
-            <w:webHidden/>
-          </w:rPr>
-          <w:t>14</w:t>
-        </w:r>
-        <w:r>
-          <w:rPr>
-            <w:noProof/>
-            <w:webHidden/>
-          </w:rPr>
-          <w:fldChar w:fldCharType="end"/>
-        </w:r>
-      </w:hyperlink>
-    </w:p>
-    <w:p>
-      <w:pPr>
-        <w:pStyle w:val="TableofFigures"/>
-        <w:tabs>
-          <w:tab w:val="right" w:leader="dot" w:pos="9350"/>
-        </w:tabs>
-        <w:rPr>
-          <w:rFonts w:asciiTheme="minorHAnsi" w:eastAsiaTheme="minorEastAsia" w:hAnsiTheme="minorHAnsi" w:cstheme="minorBidi"/>
-          <w:noProof/>
-          <w:color w:val="auto"/>
-          <w:sz w:val="22"/>
-          <w:szCs w:val="22"/>
-        </w:rPr>
-      </w:pPr>
-      <w:hyperlink w:anchor="_Toc533882948" w:history="1">
-        <w:r>
-          <w:rPr>
-            <w:rStyle w:val="Hyperlink"/>
-            <w:noProof/>
-          </w:rPr>
-          <w:t>Table 3 - DTD of the “Register” Use Case</w:t>
-        </w:r>
-        <w:r>
-          <w:rPr>
-            <w:noProof/>
-            <w:webHidden/>
-          </w:rPr>
-          <w:tab/>
-        </w:r>
-        <w:r>
-          <w:rPr>
-            <w:noProof/>
-            <w:webHidden/>
-          </w:rPr>
-          <w:fldChar w:fldCharType="begin"/>
-        </w:r>
-        <w:r>
-          <w:rPr>
-            <w:noProof/>
-            <w:webHidden/>
-          </w:rPr>
-          <w:instrText xml:space="preserve"> PAGEREF _Toc533882948 \h </w:instrText>
-        </w:r>
-        <w:r>
-          <w:rPr>
-            <w:noProof/>
-            <w:webHidden/>
-          </w:rPr>
-        </w:r>
-        <w:r>
-          <w:rPr>
-            <w:noProof/>
-            <w:webHidden/>
-          </w:rPr>
-          <w:fldChar w:fldCharType="separate"/>
-        </w:r>
-        <w:r>
-          <w:rPr>
-            <w:noProof/>
-            <w:webHidden/>
-          </w:rPr>
-          <w:t>14</w:t>
-        </w:r>
-        <w:r>
-          <w:rPr>
-            <w:noProof/>
-            <w:webHidden/>
-          </w:rPr>
-          <w:fldChar w:fldCharType="end"/>
-        </w:r>
-      </w:hyperlink>
-    </w:p>
-    <w:p>
-      <w:pPr>
-        <w:pStyle w:val="TableofFigures"/>
-        <w:tabs>
-          <w:tab w:val="right" w:leader="dot" w:pos="9350"/>
-        </w:tabs>
-        <w:rPr>
-          <w:rFonts w:asciiTheme="minorHAnsi" w:eastAsiaTheme="minorEastAsia" w:hAnsiTheme="minorHAnsi" w:cstheme="minorBidi"/>
-          <w:noProof/>
-          <w:color w:val="auto"/>
-          <w:sz w:val="22"/>
-          <w:szCs w:val="22"/>
-        </w:rPr>
-      </w:pPr>
-      <w:hyperlink w:anchor="_Toc533882949" w:history="1">
-        <w:r>
-          <w:rPr>
-            <w:rStyle w:val="Hyperlink"/>
-            <w:noProof/>
-          </w:rPr>
-          <w:t xml:space="preserve"> Table 4 - DTD of the “Extract” Use Case</w:t>
-        </w:r>
-        <w:r>
-          <w:rPr>
-            <w:noProof/>
-            <w:webHidden/>
-          </w:rPr>
-          <w:tab/>
-        </w:r>
-        <w:r>
-          <w:rPr>
-            <w:noProof/>
-            <w:webHidden/>
-          </w:rPr>
-          <w:fldChar w:fldCharType="begin"/>
-        </w:r>
-        <w:r>
-          <w:rPr>
-            <w:noProof/>
-            <w:webHidden/>
-          </w:rPr>
-          <w:instrText xml:space="preserve"> PAGEREF _Toc533882949 \h </w:instrText>
+          <w:instrText xml:space="preserve"> PAGEREF _Toc534153089 \h </w:instrText>
         </w:r>
         <w:r>
           <w:rPr>
@@ -3497,6 +4212,237 @@
       </w:hyperlink>
     </w:p>
     <w:p>
+      <w:pPr>
+        <w:pStyle w:val="TableofFigures"/>
+        <w:tabs>
+          <w:tab w:val="right" w:leader="dot" w:pos="9350"/>
+        </w:tabs>
+        <w:rPr>
+          <w:rFonts w:asciiTheme="minorHAnsi" w:eastAsiaTheme="minorEastAsia" w:hAnsiTheme="minorHAnsi" w:cstheme="minorBidi"/>
+          <w:noProof/>
+          <w:color w:val="auto"/>
+          <w:sz w:val="22"/>
+          <w:szCs w:val="22"/>
+        </w:rPr>
+      </w:pPr>
+      <w:hyperlink w:anchor="_Toc534153090" w:history="1">
+        <w:r>
+          <w:rPr>
+            <w:rStyle w:val="Hyperlink"/>
+            <w:noProof/>
+          </w:rPr>
+          <w:t>Table 3 - DTD of the “</w:t>
+        </w:r>
+        <w:r>
+          <w:rPr>
+            <w:rStyle w:val="Hyperlink"/>
+            <w:rFonts w:eastAsia="Cambria"/>
+            <w:noProof/>
+          </w:rPr>
+          <w:t>Import Project</w:t>
+        </w:r>
+        <w:r>
+          <w:rPr>
+            <w:rStyle w:val="Hyperlink"/>
+            <w:noProof/>
+          </w:rPr>
+          <w:t>” Use Case</w:t>
+        </w:r>
+        <w:r>
+          <w:rPr>
+            <w:noProof/>
+            <w:webHidden/>
+          </w:rPr>
+          <w:tab/>
+        </w:r>
+        <w:r>
+          <w:rPr>
+            <w:noProof/>
+            <w:webHidden/>
+          </w:rPr>
+          <w:fldChar w:fldCharType="begin"/>
+        </w:r>
+        <w:r>
+          <w:rPr>
+            <w:noProof/>
+            <w:webHidden/>
+          </w:rPr>
+          <w:instrText xml:space="preserve"> PAGEREF _Toc534153090 \h </w:instrText>
+        </w:r>
+        <w:r>
+          <w:rPr>
+            <w:noProof/>
+            <w:webHidden/>
+          </w:rPr>
+        </w:r>
+        <w:r>
+          <w:rPr>
+            <w:noProof/>
+            <w:webHidden/>
+          </w:rPr>
+          <w:fldChar w:fldCharType="separate"/>
+        </w:r>
+        <w:r>
+          <w:rPr>
+            <w:noProof/>
+            <w:webHidden/>
+          </w:rPr>
+          <w:t>15</w:t>
+        </w:r>
+        <w:r>
+          <w:rPr>
+            <w:noProof/>
+            <w:webHidden/>
+          </w:rPr>
+          <w:fldChar w:fldCharType="end"/>
+        </w:r>
+      </w:hyperlink>
+    </w:p>
+    <w:p>
+      <w:pPr>
+        <w:pStyle w:val="TableofFigures"/>
+        <w:tabs>
+          <w:tab w:val="right" w:leader="dot" w:pos="9350"/>
+        </w:tabs>
+        <w:rPr>
+          <w:rFonts w:asciiTheme="minorHAnsi" w:eastAsiaTheme="minorEastAsia" w:hAnsiTheme="minorHAnsi" w:cstheme="minorBidi"/>
+          <w:noProof/>
+          <w:color w:val="auto"/>
+          <w:sz w:val="22"/>
+          <w:szCs w:val="22"/>
+        </w:rPr>
+      </w:pPr>
+      <w:hyperlink w:anchor="_Toc534153091" w:history="1">
+        <w:r>
+          <w:rPr>
+            <w:rStyle w:val="Hyperlink"/>
+            <w:noProof/>
+          </w:rPr>
+          <w:t xml:space="preserve"> Table 4 - DTD of the “Extract” Use Case</w:t>
+        </w:r>
+        <w:r>
+          <w:rPr>
+            <w:noProof/>
+            <w:webHidden/>
+          </w:rPr>
+          <w:tab/>
+        </w:r>
+        <w:r>
+          <w:rPr>
+            <w:noProof/>
+            <w:webHidden/>
+          </w:rPr>
+          <w:fldChar w:fldCharType="begin"/>
+        </w:r>
+        <w:r>
+          <w:rPr>
+            <w:noProof/>
+            <w:webHidden/>
+          </w:rPr>
+          <w:instrText xml:space="preserve"> PAGEREF _Toc534153091 \h </w:instrText>
+        </w:r>
+        <w:r>
+          <w:rPr>
+            <w:noProof/>
+            <w:webHidden/>
+          </w:rPr>
+        </w:r>
+        <w:r>
+          <w:rPr>
+            <w:noProof/>
+            <w:webHidden/>
+          </w:rPr>
+          <w:fldChar w:fldCharType="separate"/>
+        </w:r>
+        <w:r>
+          <w:rPr>
+            <w:noProof/>
+            <w:webHidden/>
+          </w:rPr>
+          <w:t>16</w:t>
+        </w:r>
+        <w:r>
+          <w:rPr>
+            <w:noProof/>
+            <w:webHidden/>
+          </w:rPr>
+          <w:fldChar w:fldCharType="end"/>
+        </w:r>
+      </w:hyperlink>
+    </w:p>
+    <w:p>
+      <w:pPr>
+        <w:pStyle w:val="TableofFigures"/>
+        <w:tabs>
+          <w:tab w:val="right" w:leader="dot" w:pos="9350"/>
+        </w:tabs>
+        <w:rPr>
+          <w:rFonts w:asciiTheme="minorHAnsi" w:eastAsiaTheme="minorEastAsia" w:hAnsiTheme="minorHAnsi" w:cstheme="minorBidi"/>
+          <w:noProof/>
+          <w:color w:val="auto"/>
+          <w:sz w:val="22"/>
+          <w:szCs w:val="22"/>
+        </w:rPr>
+      </w:pPr>
+      <w:hyperlink w:anchor="_Toc534153092" w:history="1">
+        <w:r>
+          <w:rPr>
+            <w:rStyle w:val="Hyperlink"/>
+            <w:noProof/>
+          </w:rPr>
+          <w:t>Table 5 - DTD of the “Register” Use Case</w:t>
+        </w:r>
+        <w:r>
+          <w:rPr>
+            <w:noProof/>
+            <w:webHidden/>
+          </w:rPr>
+          <w:tab/>
+        </w:r>
+        <w:r>
+          <w:rPr>
+            <w:noProof/>
+            <w:webHidden/>
+          </w:rPr>
+          <w:fldChar w:fldCharType="begin"/>
+        </w:r>
+        <w:r>
+          <w:rPr>
+            <w:noProof/>
+            <w:webHidden/>
+          </w:rPr>
+          <w:instrText xml:space="preserve"> PAGEREF _Toc534153092 \h </w:instrText>
+        </w:r>
+        <w:r>
+          <w:rPr>
+            <w:noProof/>
+            <w:webHidden/>
+          </w:rPr>
+        </w:r>
+        <w:r>
+          <w:rPr>
+            <w:noProof/>
+            <w:webHidden/>
+          </w:rPr>
+          <w:fldChar w:fldCharType="separate"/>
+        </w:r>
+        <w:r>
+          <w:rPr>
+            <w:noProof/>
+            <w:webHidden/>
+          </w:rPr>
+          <w:t>17</w:t>
+        </w:r>
+        <w:r>
+          <w:rPr>
+            <w:noProof/>
+            <w:webHidden/>
+          </w:rPr>
+          <w:fldChar w:fldCharType="end"/>
+        </w:r>
+      </w:hyperlink>
+    </w:p>
+    <w:p>
       <w:r>
         <w:fldChar w:fldCharType="end"/>
       </w:r>
@@ -3524,7 +4470,7 @@
         </w:rPr>
       </w:pPr>
       <w:bookmarkStart w:id="7" w:name="_Toc500319012"/>
-      <w:bookmarkStart w:id="8" w:name="_Toc533882241"/>
+      <w:bookmarkStart w:id="8" w:name="_Toc534153058"/>
       <w:r>
         <w:rPr>
           <w:noProof/>
@@ -3611,7 +4557,7 @@
       </w:pPr>
       <w:bookmarkStart w:id="9" w:name="_4f1mdlm" w:colFirst="0" w:colLast="0"/>
       <w:bookmarkStart w:id="10" w:name="_Toc500319013"/>
-      <w:bookmarkStart w:id="11" w:name="_Toc533882242"/>
+      <w:bookmarkStart w:id="11" w:name="_Toc534153059"/>
       <w:bookmarkEnd w:id="9"/>
       <w:r>
         <w:rPr>
@@ -3816,18 +4762,31 @@
         <w:pStyle w:val="Caption"/>
         <w:jc w:val="center"/>
       </w:pPr>
-      <w:bookmarkStart w:id="12" w:name="_Toc533882941"/>
+      <w:bookmarkStart w:id="12" w:name="_Toc534153083"/>
       <w:r>
         <w:t xml:space="preserve">Figure </w:t>
       </w:r>
-      <w:fldSimple w:instr=" SEQ Figure \* ARABIC ">
-        <w:r>
-          <w:rPr>
-            <w:noProof/>
-          </w:rPr>
-          <w:t>1</w:t>
-        </w:r>
-      </w:fldSimple>
+      <w:r>
+        <w:fldChar w:fldCharType="begin"/>
+      </w:r>
+      <w:r>
+        <w:instrText xml:space="preserve"> SEQ Figure \* ARABIC </w:instrText>
+      </w:r>
+      <w:r>
+        <w:fldChar w:fldCharType="separate"/>
+      </w:r>
+      <w:r>
+        <w:rPr>
+          <w:noProof/>
+        </w:rPr>
+        <w:t>1</w:t>
+      </w:r>
+      <w:r>
+        <w:rPr>
+          <w:noProof/>
+        </w:rPr>
+        <w:fldChar w:fldCharType="end"/>
+      </w:r>
       <w:r>
         <w:t xml:space="preserve"> Programming Language</w:t>
       </w:r>
@@ -3868,7 +4827,7 @@
       </w:pPr>
       <w:bookmarkStart w:id="13" w:name="_2u6wntf" w:colFirst="0" w:colLast="0"/>
       <w:bookmarkStart w:id="14" w:name="_Toc500319014"/>
-      <w:bookmarkStart w:id="15" w:name="_Toc533882243"/>
+      <w:bookmarkStart w:id="15" w:name="_Toc534153060"/>
       <w:bookmarkEnd w:id="13"/>
       <w:r>
         <w:rPr>
@@ -3989,7 +4948,7 @@
         <w:ind w:left="1440" w:hanging="360"/>
       </w:pPr>
       <w:bookmarkStart w:id="16" w:name="_Toc500319015"/>
-      <w:bookmarkStart w:id="17" w:name="_Toc533882244"/>
+      <w:bookmarkStart w:id="17" w:name="_Toc534153061"/>
       <w:r>
         <w:rPr>
           <w:rFonts w:eastAsia="Cambria"/>
@@ -4103,7 +5062,7 @@
         <w:ind w:left="1440" w:hanging="360"/>
       </w:pPr>
       <w:bookmarkStart w:id="18" w:name="_Toc500319016"/>
-      <w:bookmarkStart w:id="19" w:name="_Toc533882245"/>
+      <w:bookmarkStart w:id="19" w:name="_Toc534153062"/>
       <w:r>
         <w:rPr>
           <w:rFonts w:eastAsia="Cambria"/>
@@ -4152,18 +5111,31 @@
         <w:pStyle w:val="Caption"/>
         <w:jc w:val="center"/>
       </w:pPr>
-      <w:bookmarkStart w:id="20" w:name="_Toc533882942"/>
+      <w:bookmarkStart w:id="20" w:name="_Toc534153084"/>
       <w:r>
         <w:t xml:space="preserve">Figure </w:t>
       </w:r>
-      <w:fldSimple w:instr=" SEQ Figure \* ARABIC ">
-        <w:r>
-          <w:rPr>
-            <w:noProof/>
-          </w:rPr>
-          <w:t>2</w:t>
-        </w:r>
-      </w:fldSimple>
+      <w:r>
+        <w:fldChar w:fldCharType="begin"/>
+      </w:r>
+      <w:r>
+        <w:instrText xml:space="preserve"> SEQ Figure \* ARABIC </w:instrText>
+      </w:r>
+      <w:r>
+        <w:fldChar w:fldCharType="separate"/>
+      </w:r>
+      <w:r>
+        <w:rPr>
+          <w:noProof/>
+        </w:rPr>
+        <w:t>2</w:t>
+      </w:r>
+      <w:r>
+        <w:rPr>
+          <w:noProof/>
+        </w:rPr>
+        <w:fldChar w:fldCharType="end"/>
+      </w:r>
       <w:r>
         <w:t xml:space="preserve"> - </w:t>
       </w:r>
@@ -4900,18 +5872,31 @@
         <w:pStyle w:val="Caption"/>
       </w:pPr>
       <w:bookmarkStart w:id="21" w:name="_Toc500319047"/>
-      <w:bookmarkStart w:id="22" w:name="_Toc533882946"/>
+      <w:bookmarkStart w:id="22" w:name="_Toc534153088"/>
       <w:r>
         <w:t xml:space="preserve">Table </w:t>
       </w:r>
-      <w:fldSimple w:instr=" SEQ Table \* ARABIC ">
-        <w:r>
-          <w:rPr>
-            <w:noProof/>
-          </w:rPr>
-          <w:t>1</w:t>
-        </w:r>
-      </w:fldSimple>
+      <w:r>
+        <w:fldChar w:fldCharType="begin"/>
+      </w:r>
+      <w:r>
+        <w:instrText xml:space="preserve"> SEQ Table \* ARABIC </w:instrText>
+      </w:r>
+      <w:r>
+        <w:fldChar w:fldCharType="separate"/>
+      </w:r>
+      <w:r>
+        <w:rPr>
+          <w:noProof/>
+        </w:rPr>
+        <w:t>1</w:t>
+      </w:r>
+      <w:r>
+        <w:rPr>
+          <w:noProof/>
+        </w:rPr>
+        <w:fldChar w:fldCharType="end"/>
+      </w:r>
       <w:r>
         <w:t xml:space="preserve"> Comparison of </w:t>
       </w:r>
@@ -5009,18 +5994,31 @@
                                 <w:szCs w:val="24"/>
                               </w:rPr>
                             </w:pPr>
-                            <w:bookmarkStart w:id="23" w:name="_Toc533882943"/>
+                            <w:bookmarkStart w:id="23" w:name="_Toc534153085"/>
                             <w:r>
                               <w:t xml:space="preserve">Figure </w:t>
                             </w:r>
-                            <w:fldSimple w:instr=" SEQ Figure \* ARABIC ">
-                              <w:r>
-                                <w:rPr>
-                                  <w:noProof/>
-                                </w:rPr>
-                                <w:t>3</w:t>
-                              </w:r>
-                            </w:fldSimple>
+                            <w:r>
+                              <w:fldChar w:fldCharType="begin"/>
+                            </w:r>
+                            <w:r>
+                              <w:instrText xml:space="preserve"> SEQ Figure \* ARABIC </w:instrText>
+                            </w:r>
+                            <w:r>
+                              <w:fldChar w:fldCharType="separate"/>
+                            </w:r>
+                            <w:r>
+                              <w:rPr>
+                                <w:noProof/>
+                              </w:rPr>
+                              <w:t>3</w:t>
+                            </w:r>
+                            <w:r>
+                              <w:rPr>
+                                <w:noProof/>
+                              </w:rPr>
+                              <w:fldChar w:fldCharType="end"/>
+                            </w:r>
                             <w:r>
                               <w:t xml:space="preserve"> - Gluon SceneBuilder 8</w:t>
                             </w:r>
@@ -5056,18 +6054,31 @@
                           <w:szCs w:val="24"/>
                         </w:rPr>
                       </w:pPr>
-                      <w:bookmarkStart w:id="24" w:name="_Toc533882943"/>
+                      <w:bookmarkStart w:id="24" w:name="_Toc534153085"/>
                       <w:r>
                         <w:t xml:space="preserve">Figure </w:t>
                       </w:r>
-                      <w:fldSimple w:instr=" SEQ Figure \* ARABIC ">
-                        <w:r>
-                          <w:rPr>
-                            <w:noProof/>
-                          </w:rPr>
-                          <w:t>3</w:t>
-                        </w:r>
-                      </w:fldSimple>
+                      <w:r>
+                        <w:fldChar w:fldCharType="begin"/>
+                      </w:r>
+                      <w:r>
+                        <w:instrText xml:space="preserve"> SEQ Figure \* ARABIC </w:instrText>
+                      </w:r>
+                      <w:r>
+                        <w:fldChar w:fldCharType="separate"/>
+                      </w:r>
+                      <w:r>
+                        <w:rPr>
+                          <w:noProof/>
+                        </w:rPr>
+                        <w:t>3</w:t>
+                      </w:r>
+                      <w:r>
+                        <w:rPr>
+                          <w:noProof/>
+                        </w:rPr>
+                        <w:fldChar w:fldCharType="end"/>
+                      </w:r>
                       <w:r>
                         <w:t xml:space="preserve"> - Gluon SceneBuilder 8</w:t>
                       </w:r>
@@ -5183,7 +6194,7 @@
         <w:ind w:left="1080" w:hanging="360"/>
       </w:pPr>
       <w:bookmarkStart w:id="25" w:name="_Toc500319017"/>
-      <w:bookmarkStart w:id="26" w:name="_Toc533882246"/>
+      <w:bookmarkStart w:id="26" w:name="_Toc534153063"/>
       <w:r>
         <w:rPr>
           <w:rFonts w:eastAsia="Cambria"/>
@@ -5221,7 +6232,7 @@
         <w:pStyle w:val="Chapter"/>
       </w:pPr>
       <w:bookmarkStart w:id="27" w:name="_Toc500319018"/>
-      <w:bookmarkStart w:id="28" w:name="_Toc533882247"/>
+      <w:bookmarkStart w:id="28" w:name="_Toc534153064"/>
       <w:r>
         <w:rPr>
           <w:noProof/>
@@ -5301,7 +6312,7 @@
         <w:ind w:left="1080" w:hanging="360"/>
       </w:pPr>
       <w:bookmarkStart w:id="29" w:name="_Toc500319019"/>
-      <w:bookmarkStart w:id="30" w:name="_Toc533882248"/>
+      <w:bookmarkStart w:id="30" w:name="_Toc534153065"/>
       <w:r>
         <w:rPr>
           <w:rFonts w:eastAsia="Cambria"/>
@@ -5506,7 +6517,7 @@
         </w:rPr>
       </w:pPr>
       <w:bookmarkStart w:id="31" w:name="_Toc500319020"/>
-      <w:bookmarkStart w:id="32" w:name="_Toc533882249"/>
+      <w:bookmarkStart w:id="32" w:name="_Toc534153066"/>
       <w:r>
         <w:rPr>
           <w:rFonts w:eastAsia="Cambria"/>
@@ -5552,7 +6563,7 @@
         <w:ind w:left="1440" w:hanging="360"/>
       </w:pPr>
       <w:bookmarkStart w:id="33" w:name="_Toc500319021"/>
-      <w:bookmarkStart w:id="34" w:name="_Toc533882250"/>
+      <w:bookmarkStart w:id="34" w:name="_Toc534153067"/>
       <w:r>
         <w:rPr>
           <w:rFonts w:eastAsia="Cambria"/>
@@ -5703,8 +6714,8 @@
           <w:b/>
           <w:bCs/>
           <w:color w:val="984806" w:themeColor="accent6" w:themeShade="80"/>
-          <w:sz w:val="14"/>
-          <w:szCs w:val="14"/>
+          <w:sz w:val="20"/>
+          <w:szCs w:val="20"/>
         </w:rPr>
         <w:t>[see addendum M3]</w:t>
       </w:r>
@@ -6062,7 +7073,45 @@
           <w:bCs/>
           <w:color w:val="984806" w:themeColor="accent6" w:themeShade="80"/>
         </w:rPr>
-        <w:t>Feasible</w:t>
+        <w:t>Not Feasible</w:t>
+      </w:r>
+      <w:r>
+        <w:rPr>
+          <w:b/>
+          <w:bCs/>
+          <w:color w:val="984806" w:themeColor="accent6" w:themeShade="80"/>
+        </w:rPr>
+        <w:t xml:space="preserve"> </w:t>
+      </w:r>
+      <w:r>
+        <w:rPr>
+          <w:b/>
+          <w:bCs/>
+          <w:color w:val="984806" w:themeColor="accent6" w:themeShade="80"/>
+          <w:sz w:val="20"/>
+          <w:szCs w:val="20"/>
+        </w:rPr>
+        <w:t xml:space="preserve">[see </w:t>
+      </w:r>
+      <w:r>
+        <w:rPr>
+          <w:b/>
+          <w:bCs/>
+          <w:color w:val="984806" w:themeColor="accent6" w:themeShade="80"/>
+          <w:sz w:val="20"/>
+          <w:szCs w:val="20"/>
+        </w:rPr>
+        <w:t>addendum M4</w:t>
+      </w:r>
+      <w:r>
+        <w:rPr>
+          <w:b/>
+          <w:bCs/>
+          <w:color w:val="984806" w:themeColor="accent6" w:themeShade="80"/>
+          <w:sz w:val="20"/>
+          <w:szCs w:val="20"/>
+        </w:rPr>
+        <w:t>]</w:t>
       </w:r>
     </w:p>
     <w:p>
@@ -6088,11 +7137,6 @@
     </w:p>
     <w:p>
       <w:pPr>
-        <w:jc w:val="lowKashida"/>
-      </w:pPr>
-    </w:p>
-    <w:p>
-      <w:pPr>
         <w:pStyle w:val="Sub-Section"/>
         <w:tabs>
           <w:tab w:val="clear" w:pos="360"/>
@@ -6101,7 +7145,7 @@
         <w:ind w:left="1440" w:hanging="360"/>
       </w:pPr>
       <w:bookmarkStart w:id="35" w:name="_Toc500319022"/>
-      <w:bookmarkStart w:id="36" w:name="_Toc533882251"/>
+      <w:bookmarkStart w:id="36" w:name="_Toc534153068"/>
       <w:r>
         <w:rPr>
           <w:rFonts w:eastAsia="Cambria"/>
@@ -6224,7 +7268,13 @@
         </w:pict>
       </w:r>
       <w:r>
-        <w:t>The program itself shouldn’t be very big and should fit in a portable, executable JAR file.</w:t>
+        <w:t>The program itself shouldn’t be very bi</w:t>
+      </w:r>
+      <w:r>
+        <w:t xml:space="preserve">g and should fit in a </w:t>
+      </w:r>
+      <w:r>
+        <w:t>JAR file.</w:t>
       </w:r>
       <w:r>
         <w:t xml:space="preserve"> </w:t>
@@ -6236,6 +7286,36 @@
           <w:color w:val="984806" w:themeColor="accent6" w:themeShade="80"/>
         </w:rPr>
         <w:t>Portability</w:t>
+      </w:r>
+    </w:p>
+    <w:p>
+      <w:pPr>
+        <w:pStyle w:val="ListParagraph"/>
+        <w:numPr>
+          <w:ilvl w:val="0"/>
+          <w:numId w:val="5"/>
+        </w:numPr>
+        <w:jc w:val="lowKashida"/>
+      </w:pPr>
+      <w:r>
+        <w:t xml:space="preserve">Run without using </w:t>
+      </w:r>
+      <w:r>
+        <w:t xml:space="preserve">high maintenance </w:t>
+      </w:r>
+      <w:r>
+        <w:t>servers</w:t>
+      </w:r>
+      <w:r>
+        <w:t xml:space="preserve"> </w:t>
+      </w:r>
+      <w:r>
+        <w:rPr>
+          <w:b/>
+          <w:bCs/>
+          <w:color w:val="984806" w:themeColor="accent6" w:themeShade="80"/>
+        </w:rPr>
+        <w:t>Development Requirement</w:t>
       </w:r>
     </w:p>
     <w:p>
@@ -6247,7 +7327,7 @@
         <w:ind w:left="1080" w:hanging="360"/>
       </w:pPr>
       <w:bookmarkStart w:id="37" w:name="_Toc500319023"/>
-      <w:bookmarkStart w:id="38" w:name="_Toc533882252"/>
+      <w:bookmarkStart w:id="38" w:name="_Toc534153069"/>
       <w:r>
         <w:rPr>
           <w:rFonts w:eastAsia="Cambria"/>
@@ -6269,7 +7349,7 @@
           <w:rFonts w:eastAsia="Cambria"/>
         </w:rPr>
       </w:pPr>
-      <w:bookmarkStart w:id="39" w:name="_Toc533882253"/>
+      <w:bookmarkStart w:id="39" w:name="_Toc534153070"/>
       <w:r>
         <w:rPr>
           <w:rFonts w:eastAsia="Cambria"/>
@@ -6447,18 +7527,31 @@
                                 <w:szCs w:val="24"/>
                               </w:rPr>
                             </w:pPr>
-                            <w:bookmarkStart w:id="40" w:name="_Toc533882944"/>
+                            <w:bookmarkStart w:id="40" w:name="_Toc534153086"/>
                             <w:r>
                               <w:t xml:space="preserve">Figure </w:t>
                             </w:r>
-                            <w:fldSimple w:instr=" SEQ Figure \* ARABIC ">
-                              <w:r>
-                                <w:rPr>
-                                  <w:noProof/>
-                                </w:rPr>
-                                <w:t>4</w:t>
-                              </w:r>
-                            </w:fldSimple>
+                            <w:r>
+                              <w:fldChar w:fldCharType="begin"/>
+                            </w:r>
+                            <w:r>
+                              <w:instrText xml:space="preserve"> SEQ Figure \* ARABIC </w:instrText>
+                            </w:r>
+                            <w:r>
+                              <w:fldChar w:fldCharType="separate"/>
+                            </w:r>
+                            <w:r>
+                              <w:rPr>
+                                <w:noProof/>
+                              </w:rPr>
+                              <w:t>4</w:t>
+                            </w:r>
+                            <w:r>
+                              <w:rPr>
+                                <w:noProof/>
+                              </w:rPr>
+                              <w:fldChar w:fldCharType="end"/>
+                            </w:r>
                             <w:r>
                               <w:t xml:space="preserve"> - </w:t>
                             </w:r>
@@ -6500,18 +7593,31 @@
                           <w:szCs w:val="24"/>
                         </w:rPr>
                       </w:pPr>
-                      <w:bookmarkStart w:id="41" w:name="_Toc533882944"/>
+                      <w:bookmarkStart w:id="41" w:name="_Toc534153086"/>
                       <w:r>
                         <w:t xml:space="preserve">Figure </w:t>
                       </w:r>
-                      <w:fldSimple w:instr=" SEQ Figure \* ARABIC ">
-                        <w:r>
-                          <w:rPr>
-                            <w:noProof/>
-                          </w:rPr>
-                          <w:t>4</w:t>
-                        </w:r>
-                      </w:fldSimple>
+                      <w:r>
+                        <w:fldChar w:fldCharType="begin"/>
+                      </w:r>
+                      <w:r>
+                        <w:instrText xml:space="preserve"> SEQ Figure \* ARABIC </w:instrText>
+                      </w:r>
+                      <w:r>
+                        <w:fldChar w:fldCharType="separate"/>
+                      </w:r>
+                      <w:r>
+                        <w:rPr>
+                          <w:noProof/>
+                        </w:rPr>
+                        <w:t>4</w:t>
+                      </w:r>
+                      <w:r>
+                        <w:rPr>
+                          <w:noProof/>
+                        </w:rPr>
+                        <w:fldChar w:fldCharType="end"/>
+                      </w:r>
                       <w:r>
                         <w:t xml:space="preserve"> - </w:t>
                       </w:r>
@@ -6570,7 +7676,6 @@
               <w:jc w:val="center"/>
             </w:pPr>
             <w:bookmarkStart w:id="42" w:name="_Toc500319025"/>
-            <w:bookmarkStart w:id="43" w:name="_Toc533882254"/>
             <w:r>
               <w:lastRenderedPageBreak/>
               <w:t>Priority</w:t>
@@ -7038,6 +8143,7 @@
         </w:rPr>
         <w:t xml:space="preserve"> </w:t>
       </w:r>
+      <w:bookmarkStart w:id="43" w:name="_Toc534153071"/>
       <w:r>
         <w:rPr>
           <w:rFonts w:eastAsia="Cambria"/>
@@ -7065,18 +8171,31 @@
       <w:r>
         <w:t xml:space="preserve"> </w:t>
       </w:r>
-      <w:bookmarkStart w:id="44" w:name="_Toc533882947"/>
+      <w:bookmarkStart w:id="44" w:name="_Toc534153089"/>
       <w:r>
         <w:t xml:space="preserve">Table </w:t>
       </w:r>
-      <w:fldSimple w:instr=" SEQ Table \* ARABIC ">
-        <w:r>
-          <w:rPr>
-            <w:noProof/>
-          </w:rPr>
-          <w:t>2</w:t>
-        </w:r>
-      </w:fldSimple>
+      <w:r>
+        <w:fldChar w:fldCharType="begin"/>
+      </w:r>
+      <w:r>
+        <w:instrText xml:space="preserve"> SEQ Table \* ARABIC </w:instrText>
+      </w:r>
+      <w:r>
+        <w:fldChar w:fldCharType="separate"/>
+      </w:r>
+      <w:r>
+        <w:rPr>
+          <w:noProof/>
+        </w:rPr>
+        <w:t>2</w:t>
+      </w:r>
+      <w:r>
+        <w:rPr>
+          <w:noProof/>
+        </w:rPr>
+        <w:fldChar w:fldCharType="end"/>
+      </w:r>
       <w:r>
         <w:t xml:space="preserve"> - </w:t>
       </w:r>
@@ -8548,18 +9667,31 @@
           <w:iCs w:val="0"/>
         </w:rPr>
       </w:pPr>
-      <w:bookmarkStart w:id="47" w:name="_Toc533882948"/>
+      <w:bookmarkStart w:id="47" w:name="_Toc534153090"/>
       <w:r>
         <w:t xml:space="preserve">Table </w:t>
       </w:r>
-      <w:fldSimple w:instr=" SEQ Table \* ARABIC ">
-        <w:r>
-          <w:rPr>
-            <w:noProof/>
-          </w:rPr>
-          <w:t>3</w:t>
-        </w:r>
-      </w:fldSimple>
+      <w:r>
+        <w:fldChar w:fldCharType="begin"/>
+      </w:r>
+      <w:r>
+        <w:instrText xml:space="preserve"> SEQ Table \* ARABIC </w:instrText>
+      </w:r>
+      <w:r>
+        <w:fldChar w:fldCharType="separate"/>
+      </w:r>
+      <w:r>
+        <w:rPr>
+          <w:noProof/>
+        </w:rPr>
+        <w:t>3</w:t>
+      </w:r>
+      <w:r>
+        <w:rPr>
+          <w:noProof/>
+        </w:rPr>
+        <w:fldChar w:fldCharType="end"/>
+      </w:r>
       <w:r>
         <w:t xml:space="preserve"> - </w:t>
       </w:r>
@@ -9859,7 +10991,7 @@
         <w:pStyle w:val="Caption"/>
         <w:keepNext/>
       </w:pPr>
-      <w:bookmarkStart w:id="48" w:name="_Toc533882949"/>
+      <w:bookmarkStart w:id="48" w:name="_Toc534153091"/>
       <w:r>
         <w:rPr>
           <w:noProof/>
@@ -9867,7 +10999,7 @@
         <mc:AlternateContent>
           <mc:Choice Requires="wps">
             <w:drawing>
-              <wp:anchor distT="0" distB="0" distL="114300" distR="114300" simplePos="0" relativeHeight="251695104" behindDoc="0" locked="0" layoutInCell="1" allowOverlap="1" wp14:anchorId="69AC3FEE" wp14:editId="101D6CC6">
+              <wp:anchor distT="0" distB="0" distL="114300" distR="114300" simplePos="0" relativeHeight="251695104" behindDoc="0" locked="0" layoutInCell="1" allowOverlap="1" wp14:anchorId="584F6F5D" wp14:editId="7A70247D">
                 <wp:simplePos x="0" y="0"/>
                 <wp:positionH relativeFrom="column">
                   <wp:posOffset>-378460</wp:posOffset>
@@ -9909,18 +11041,31 @@
                                 <w:noProof/>
                               </w:rPr>
                             </w:pPr>
-                            <w:bookmarkStart w:id="49" w:name="_Toc533882945"/>
+                            <w:bookmarkStart w:id="49" w:name="_Toc534153087"/>
                             <w:r>
                               <w:t xml:space="preserve">Figure </w:t>
                             </w:r>
-                            <w:fldSimple w:instr=" SEQ Figure \* ARABIC ">
-                              <w:r>
-                                <w:rPr>
-                                  <w:noProof/>
-                                </w:rPr>
-                                <w:t>5</w:t>
-                              </w:r>
-                            </w:fldSimple>
+                            <w:r>
+                              <w:fldChar w:fldCharType="begin"/>
+                            </w:r>
+                            <w:r>
+                              <w:instrText xml:space="preserve"> SEQ Figure \* ARABIC </w:instrText>
+                            </w:r>
+                            <w:r>
+                              <w:fldChar w:fldCharType="separate"/>
+                            </w:r>
+                            <w:r>
+                              <w:rPr>
+                                <w:noProof/>
+                              </w:rPr>
+                              <w:t>5</w:t>
+                            </w:r>
+                            <w:r>
+                              <w:rPr>
+                                <w:noProof/>
+                              </w:rPr>
+                              <w:fldChar w:fldCharType="end"/>
+                            </w:r>
                             <w:r>
                               <w:rPr>
                                 <w:noProof/>
@@ -9955,18 +11100,31 @@
                           <w:noProof/>
                         </w:rPr>
                       </w:pPr>
-                      <w:bookmarkStart w:id="50" w:name="_Toc533882945"/>
+                      <w:bookmarkStart w:id="50" w:name="_Toc534153087"/>
                       <w:r>
                         <w:t xml:space="preserve">Figure </w:t>
                       </w:r>
-                      <w:fldSimple w:instr=" SEQ Figure \* ARABIC ">
-                        <w:r>
-                          <w:rPr>
-                            <w:noProof/>
-                          </w:rPr>
-                          <w:t>5</w:t>
-                        </w:r>
-                      </w:fldSimple>
+                      <w:r>
+                        <w:fldChar w:fldCharType="begin"/>
+                      </w:r>
+                      <w:r>
+                        <w:instrText xml:space="preserve"> SEQ Figure \* ARABIC </w:instrText>
+                      </w:r>
+                      <w:r>
+                        <w:fldChar w:fldCharType="separate"/>
+                      </w:r>
+                      <w:r>
+                        <w:rPr>
+                          <w:noProof/>
+                        </w:rPr>
+                        <w:t>5</w:t>
+                      </w:r>
+                      <w:r>
+                        <w:rPr>
+                          <w:noProof/>
+                        </w:rPr>
+                        <w:fldChar w:fldCharType="end"/>
+                      </w:r>
                       <w:r>
                         <w:rPr>
                           <w:noProof/>
@@ -9995,14 +11153,27 @@
       <w:r>
         <w:t xml:space="preserve"> Table </w:t>
       </w:r>
-      <w:fldSimple w:instr=" SEQ Table \* ARABIC ">
-        <w:r>
-          <w:rPr>
-            <w:noProof/>
-          </w:rPr>
-          <w:t>4</w:t>
-        </w:r>
-      </w:fldSimple>
+      <w:r>
+        <w:fldChar w:fldCharType="begin"/>
+      </w:r>
+      <w:r>
+        <w:instrText xml:space="preserve"> SEQ Table \* ARABIC </w:instrText>
+      </w:r>
+      <w:r>
+        <w:fldChar w:fldCharType="separate"/>
+      </w:r>
+      <w:r>
+        <w:rPr>
+          <w:noProof/>
+        </w:rPr>
+        <w:t>4</w:t>
+      </w:r>
+      <w:r>
+        <w:rPr>
+          <w:noProof/>
+        </w:rPr>
+        <w:fldChar w:fldCharType="end"/>
+      </w:r>
       <w:r>
         <w:t xml:space="preserve"> - </w:t>
       </w:r>
@@ -12027,23 +13198,38 @@
           <w:iCs w:val="0"/>
         </w:rPr>
       </w:pPr>
+      <w:bookmarkStart w:id="51" w:name="_Toc534153092"/>
       <w:r>
         <w:t xml:space="preserve">Table </w:t>
       </w:r>
-      <w:fldSimple w:instr=" SEQ Table \* ARABIC ">
-        <w:r>
-          <w:rPr>
-            <w:noProof/>
-          </w:rPr>
-          <w:t>5</w:t>
-        </w:r>
-      </w:fldSimple>
+      <w:r>
+        <w:fldChar w:fldCharType="begin"/>
+      </w:r>
+      <w:r>
+        <w:instrText xml:space="preserve"> SEQ Table \* ARABIC </w:instrText>
+      </w:r>
+      <w:r>
+        <w:fldChar w:fldCharType="separate"/>
+      </w:r>
+      <w:r>
+        <w:rPr>
+          <w:noProof/>
+        </w:rPr>
+        <w:t>5</w:t>
+      </w:r>
+      <w:r>
+        <w:rPr>
+          <w:noProof/>
+        </w:rPr>
+        <w:fldChar w:fldCharType="end"/>
+      </w:r>
       <w:r>
         <w:t xml:space="preserve"> - </w:t>
       </w:r>
       <w:r>
         <w:t>DTD of the “Register” Use Case</w:t>
       </w:r>
+      <w:bookmarkEnd w:id="51"/>
     </w:p>
     <w:p/>
     <w:p>
@@ -12054,7 +13240,7 @@
         </w:tabs>
         <w:ind w:left="1080" w:hanging="360"/>
       </w:pPr>
-      <w:bookmarkStart w:id="51" w:name="_Toc533882255"/>
+      <w:bookmarkStart w:id="52" w:name="_Toc534153072"/>
       <w:r>
         <w:lastRenderedPageBreak/>
         <w:t>Addendum</w:t>
@@ -12062,6 +13248,148 @@
       <w:r>
         <w:t>s</w:t>
       </w:r>
+      <w:bookmarkEnd w:id="52"/>
+    </w:p>
+    <w:p>
+      <w:pPr>
+        <w:pStyle w:val="Sub-Section"/>
+      </w:pPr>
+      <w:bookmarkStart w:id="53" w:name="_Toc534153073"/>
+      <w:bookmarkEnd w:id="53"/>
+      <w:r>
+        <w:t>Meetings:</w:t>
+      </w:r>
+    </w:p>
+    <w:p>
+      <w:pPr>
+        <w:pStyle w:val="Sub-Sub-Section"/>
+      </w:pPr>
+      <w:r>
+        <w:t>M1:</w:t>
+      </w:r>
+      <w:r>
+        <w:t xml:space="preserve"> Initial conception meeting</w:t>
+      </w:r>
+    </w:p>
+    <w:p>
+      <w:pPr>
+        <w:pStyle w:val="Sub-Sub-Section"/>
+      </w:pPr>
+      <w:r>
+        <w:t>M2:</w:t>
+      </w:r>
+      <w:r>
+        <w:t xml:space="preserve"> Follow-up </w:t>
+      </w:r>
+      <w:r>
+        <w:t>in depth meeting</w:t>
+      </w:r>
+    </w:p>
+    <w:p>
+      <w:pPr>
+        <w:pStyle w:val="Sub-Sub-Section"/>
+      </w:pPr>
+      <w:r>
+        <w:t>M3:</w:t>
+      </w:r>
+      <w:r>
+        <w:t xml:space="preserve"> Phone call</w:t>
+      </w:r>
+      <w:r>
+        <w:t xml:space="preserve"> regarding feasibility</w:t>
+      </w:r>
+    </w:p>
+    <w:p>
+      <w:pPr>
+        <w:pStyle w:val="Sub-Sub-Section"/>
+      </w:pPr>
+      <w:r>
+        <w:t>M4:</w:t>
+      </w:r>
+      <w:r>
+        <w:t xml:space="preserve"> </w:t>
+      </w:r>
+      <w:r>
+        <w:t>Final pre-release meeting</w:t>
+      </w:r>
+    </w:p>
+    <w:p>
+      <w:pPr>
+        <w:pStyle w:val="Sub-Section"/>
+      </w:pPr>
+      <w:r>
+        <w:t>Questionnaire</w:t>
+      </w:r>
+      <w:r>
+        <w:t>:</w:t>
+      </w:r>
+    </w:p>
+    <w:p>
+      <w:pPr>
+        <w:pStyle w:val="Sub-Sub-Section"/>
+      </w:pPr>
+      <w:r>
+        <w:t>MQ:</w:t>
+      </w:r>
+      <w:r>
+        <w:t xml:space="preserve"> </w:t>
+      </w:r>
+      <w:r>
+        <w:t>JavaFx developers</w:t>
+      </w:r>
+      <w:bookmarkStart w:id="54" w:name="_GoBack"/>
+      <w:bookmarkEnd w:id="54"/>
+    </w:p>
+    <w:p/>
+    <w:p>
+      <w:pPr>
+        <w:pStyle w:val="Section"/>
+        <w:pBdr>
+          <w:bottom w:val="nil"/>
+        </w:pBdr>
+        <w:tabs>
+          <w:tab w:val="clear" w:pos="360"/>
+        </w:tabs>
+        <w:ind w:left="1080" w:hanging="360"/>
+      </w:pPr>
+      <w:bookmarkStart w:id="55" w:name="_Toc534153074"/>
+      <w:r>
+        <w:rPr>
+          <w:rFonts w:eastAsia="Cambria"/>
+        </w:rPr>
+        <w:t>Conclusion</w:t>
+      </w:r>
+      <w:bookmarkEnd w:id="46"/>
+      <w:bookmarkEnd w:id="55"/>
+    </w:p>
+    <w:p>
+      <w:pPr>
+        <w:pBdr>
+          <w:bottom w:val="nil"/>
+        </w:pBdr>
+        <w:ind w:left="720"/>
+      </w:pPr>
+      <w:r>
+        <w:t>This chapter</w:t>
+      </w:r>
+      <w:r>
+        <w:t xml:space="preserve"> </w:t>
+      </w:r>
+    </w:p>
+    <w:p>
+      <w:pPr>
+        <w:pStyle w:val="Chapter"/>
+      </w:pPr>
+      <w:bookmarkStart w:id="56" w:name="_Toc500319027"/>
+      <w:bookmarkStart w:id="57" w:name="_Toc534153075"/>
+      <w:r>
+        <w:rPr>
+          <w:rFonts w:eastAsia="Cambria"/>
+        </w:rPr>
+        <w:t>Application Conception</w:t>
+      </w:r>
+      <w:bookmarkEnd w:id="56"/>
+      <w:bookmarkEnd w:id="57"/>
     </w:p>
     <w:p>
       <w:pPr>
@@ -12071,38 +13399,21 @@
         </w:tabs>
         <w:ind w:left="1080" w:hanging="360"/>
       </w:pPr>
+      <w:bookmarkStart w:id="58" w:name="_Toc500319028"/>
+      <w:bookmarkStart w:id="59" w:name="_Toc534153076"/>
       <w:r>
         <w:rPr>
           <w:rFonts w:eastAsia="Cambria"/>
         </w:rPr>
-        <w:t>Conclusion</w:t>
-      </w:r>
-      <w:bookmarkEnd w:id="46"/>
-      <w:bookmarkEnd w:id="51"/>
+        <w:t>Introduction</w:t>
+      </w:r>
+      <w:bookmarkEnd w:id="58"/>
+      <w:bookmarkEnd w:id="59"/>
     </w:p>
     <w:p>
-      <w:pPr>
-        <w:ind w:left="720"/>
-      </w:pPr>
-      <w:r>
-        <w:t>This chapter</w:t>
-      </w:r>
-      <w:r>
-        <w:t xml:space="preserve"> </w:t>
-      </w:r>
-    </w:p>
-    <w:p>
-      <w:pPr>
-        <w:pStyle w:val="Chapter"/>
-      </w:pPr>
-      <w:bookmarkStart w:id="52" w:name="_Toc500319027"/>
-      <w:r>
-        <w:rPr>
-          <w:rFonts w:eastAsia="Cambria"/>
-        </w:rPr>
-        <w:t>Application Conception</w:t>
-      </w:r>
-      <w:bookmarkEnd w:id="52"/>
+      <w:r>
+        <w:t>In the previous chapters, we have talked about the features that should be offered by our application... This reveals that the following entities are implied in the process… In this chapter we give, using UML class diagrams, the conceptual model that clarifies these entities, their underlying handled data, roles in the application and associations with each other.</w:t>
+      </w:r>
     </w:p>
     <w:p>
       <w:pPr>
@@ -12112,18 +13423,26 @@
         </w:tabs>
         <w:ind w:left="1080" w:hanging="360"/>
       </w:pPr>
-      <w:bookmarkStart w:id="53" w:name="_Toc500319028"/>
+      <w:bookmarkStart w:id="60" w:name="_Toc500319029"/>
+      <w:bookmarkStart w:id="61" w:name="_Toc534153077"/>
       <w:r>
         <w:rPr>
           <w:rFonts w:eastAsia="Cambria"/>
         </w:rPr>
-        <w:t>Introduction</w:t>
-      </w:r>
-      <w:bookmarkEnd w:id="53"/>
+        <w:lastRenderedPageBreak/>
+        <w:t>UML Class Diagram</w:t>
+      </w:r>
+      <w:bookmarkEnd w:id="60"/>
+      <w:bookmarkEnd w:id="61"/>
     </w:p>
     <w:p>
       <w:r>
-        <w:t>In the previous chapters, we have talked about the features that should be offered by our application... This reveals that the following entities are implied in the process… In this chapter we give, using UML class diagrams, the conceptual model that clarifies these entities, their underlying handled data, roles in the application and associations with each other.</w:t>
+        <w:t>The whole picture can be cut into several smaller diagrams, each focusing on a specific set of interrelated entities and concepts.</w:t>
+      </w:r>
+    </w:p>
+    <w:p>
+      <w:r>
+        <w:t>Every diagram should be well annotated and explained in the sequel. Every choice made (association, cardinality, abstraction, etc.) and every used symbol should be justified and well explained.</w:t>
       </w:r>
     </w:p>
     <w:p>
@@ -12134,23 +13453,22 @@
         </w:tabs>
         <w:ind w:left="1080" w:hanging="360"/>
       </w:pPr>
-      <w:bookmarkStart w:id="54" w:name="_Toc500319029"/>
+      <w:bookmarkStart w:id="62" w:name="_Toc500319030"/>
+      <w:bookmarkStart w:id="63" w:name="_Toc534153078"/>
       <w:r>
         <w:rPr>
           <w:rFonts w:eastAsia="Cambria"/>
         </w:rPr>
-        <w:t>UML Class Diagram</w:t>
-      </w:r>
-      <w:bookmarkEnd w:id="54"/>
+        <w:t>Sequence Diagrams</w:t>
+      </w:r>
+      <w:bookmarkEnd w:id="62"/>
+      <w:bookmarkEnd w:id="63"/>
     </w:p>
     <w:p>
-      <w:r>
-        <w:t>The whole picture can be cut into several smaller diagrams, each focusing on a specific set of interrelated entities and concepts.</w:t>
-      </w:r>
-    </w:p>
-    <w:p>
-      <w:r>
-        <w:t>Every diagram should be well annotated and explained in the sequel. Every choice made (association, cardinality, abstraction, etc.) and every used symbol should be justified and well explained.</w:t>
+      <w:bookmarkStart w:id="64" w:name="_1mrcu09" w:colFirst="0" w:colLast="0"/>
+      <w:bookmarkEnd w:id="64"/>
+      <w:r>
+        <w:t>Can be given for the main scenarios to show the sequence of functions calls between objects and instances of the various proposed classes.</w:t>
       </w:r>
     </w:p>
     <w:p>
@@ -12161,23 +13479,21 @@
         </w:tabs>
         <w:ind w:left="1080" w:hanging="360"/>
       </w:pPr>
-      <w:bookmarkStart w:id="55" w:name="_Toc500319030"/>
+      <w:bookmarkStart w:id="65" w:name="_Toc500319031"/>
+      <w:bookmarkStart w:id="66" w:name="_Toc534153079"/>
       <w:r>
         <w:rPr>
           <w:rFonts w:eastAsia="Cambria"/>
         </w:rPr>
-        <w:t>Sequence Diagrams</w:t>
-      </w:r>
-      <w:bookmarkEnd w:id="55"/>
+        <w:t>Technical Design</w:t>
+      </w:r>
+      <w:bookmarkEnd w:id="65"/>
+      <w:bookmarkEnd w:id="66"/>
     </w:p>
     <w:p>
-      <w:bookmarkStart w:id="56" w:name="_1mrcu09" w:colFirst="0" w:colLast="0"/>
-      <w:bookmarkEnd w:id="56"/>
-      <w:proofErr w:type="gramStart"/>
-      <w:r>
-        <w:t>Can be given for the main scenarios to show the sequence of functions calls between objects and instances of the various proposed classes.</w:t>
-      </w:r>
-      <w:proofErr w:type="gramEnd"/>
+      <w:r>
+        <w:t>About pieces of code, database choice, web techniques, languages choice…</w:t>
+      </w:r>
     </w:p>
     <w:p>
       <w:pPr>
@@ -12187,19 +13503,21 @@
         </w:tabs>
         <w:ind w:left="1080" w:hanging="360"/>
       </w:pPr>
-      <w:bookmarkStart w:id="57" w:name="_Toc500319031"/>
-      <w:r>
-        <w:rPr>
-          <w:rFonts w:eastAsia="Cambria"/>
-        </w:rPr>
-        <w:lastRenderedPageBreak/>
-        <w:t>Technical Design</w:t>
-      </w:r>
-      <w:bookmarkEnd w:id="57"/>
+      <w:bookmarkStart w:id="67" w:name="_Toc534153080"/>
+      <w:r>
+        <w:t>State Chart Diagram</w:t>
+      </w:r>
+      <w:bookmarkEnd w:id="67"/>
     </w:p>
     <w:p>
       <w:r>
-        <w:t>About pieces of code, database choice, web techniques, languages choice…</w:t>
+        <w:t>Opt for state</w:t>
+      </w:r>
+      <w:r>
+        <w:t xml:space="preserve"> </w:t>
+      </w:r>
+      <w:r>
+        <w:t>chart diagrams only if one (or more) of your key and central entities change state as the process progresses and when different use cases are executed, and you want to capture this crucial business logic.</w:t>
       </w:r>
     </w:p>
     <w:p>
@@ -12210,19 +13528,30 @@
         </w:tabs>
         <w:ind w:left="1080" w:hanging="360"/>
       </w:pPr>
-      <w:r>
-        <w:t>State Chart Diagram</w:t>
-      </w:r>
+      <w:bookmarkStart w:id="68" w:name="_Toc500319032"/>
+      <w:bookmarkStart w:id="69" w:name="_Toc534153081"/>
+      <w:r>
+        <w:rPr>
+          <w:rFonts w:eastAsia="Cambria"/>
+        </w:rPr>
+        <w:t>Maintenance and Delivery</w:t>
+      </w:r>
+      <w:bookmarkEnd w:id="68"/>
+      <w:bookmarkEnd w:id="69"/>
     </w:p>
     <w:p>
       <w:r>
-        <w:t>Opt for state</w:t>
-      </w:r>
-      <w:r>
-        <w:t xml:space="preserve"> </w:t>
-      </w:r>
-      <w:r>
-        <w:t>chart diagrams only if one (or more) of your key and central entities change state as the process progresses and when different use cases are executed, and you want to capture this crucial business logic.</w:t>
+        <w:t>This part is also optional and it is to be done only if you find that you have enough concrete elements in order to realize it.</w:t>
+      </w:r>
+    </w:p>
+    <w:p>
+      <w:r>
+        <w:t>If you ever want to get started, then give an estimated delivery date; A plan of successive deliveries in case you have several batches.</w:t>
+      </w:r>
+    </w:p>
+    <w:p>
+      <w:r>
+        <w:t>Also give your plan to support your client by helping him adopt your project, put it into service and then your strategy to help him and keep his service in perfect condition in the future.</w:t>
       </w:r>
     </w:p>
     <w:p>
@@ -12233,68 +13562,37 @@
         </w:tabs>
         <w:ind w:left="1080" w:hanging="360"/>
       </w:pPr>
-      <w:bookmarkStart w:id="58" w:name="_Toc500319032"/>
+      <w:bookmarkStart w:id="70" w:name="_Toc500319033"/>
+      <w:bookmarkStart w:id="71" w:name="_Toc534153082"/>
       <w:r>
         <w:rPr>
           <w:rFonts w:eastAsia="Cambria"/>
         </w:rPr>
-        <w:t>Maintenance and Delivery</w:t>
-      </w:r>
-      <w:bookmarkEnd w:id="58"/>
+        <w:lastRenderedPageBreak/>
+        <w:t>Conclusion</w:t>
+      </w:r>
+      <w:bookmarkEnd w:id="70"/>
+      <w:bookmarkEnd w:id="71"/>
     </w:p>
     <w:p>
       <w:r>
-        <w:t>This part is also optional and it is to be done only if you find that you have enough concrete elements in order to realize it.</w:t>
+        <w:t>This chapter presented our application design. First, we introduced…</w:t>
       </w:r>
     </w:p>
     <w:p>
       <w:r>
-        <w:t>If you ever want to get started, then give an estimated delivery date; A plan of successive deliveries in case you have several batches.</w:t>
+        <w:t>After that, we presented...</w:t>
       </w:r>
     </w:p>
     <w:p>
       <w:r>
-        <w:t>Also give your plan to support your client by helping him adopt your project, put it into service and then your strategy to help him and keep his service in perfect condition in the future.</w:t>
+        <w:t>In the next chapter, we make a complete feasibility study and draw out the plan of our project realization, risk management and client support and satisfaction strategy...</w:t>
       </w:r>
     </w:p>
     <w:p>
       <w:pPr>
-        <w:pStyle w:val="Section"/>
-        <w:tabs>
-          <w:tab w:val="clear" w:pos="360"/>
-        </w:tabs>
-        <w:ind w:left="1080" w:hanging="360"/>
-      </w:pPr>
-      <w:bookmarkStart w:id="59" w:name="_Toc500319033"/>
-      <w:r>
-        <w:rPr>
-          <w:rFonts w:eastAsia="Cambria"/>
-        </w:rPr>
-        <w:t>Conclusion</w:t>
-      </w:r>
-      <w:bookmarkEnd w:id="59"/>
-    </w:p>
-    <w:p>
-      <w:r>
-        <w:t>This chapter presented our application design. First, we introduced…</w:t>
-      </w:r>
-    </w:p>
-    <w:p>
-      <w:r>
-        <w:t>After that, we presented...</w:t>
-      </w:r>
-    </w:p>
-    <w:p>
-      <w:r>
-        <w:t>In the next chapter, we make a complete feasibility study and draw out the plan of our project realization, risk management and client support and satisfaction strategy...</w:t>
-      </w:r>
-    </w:p>
-    <w:p>
-      <w:pPr>
         <w:ind w:left="720"/>
       </w:pPr>
-      <w:bookmarkStart w:id="60" w:name="_GoBack"/>
-      <w:bookmarkEnd w:id="60"/>
     </w:p>
     <w:p>
       <w:pPr>
@@ -12416,7 +13714,7 @@
             <w:sz w:val="28"/>
             <w:szCs w:val="28"/>
           </w:rPr>
-          <w:t>17</w:t>
+          <w:t>18</w:t>
         </w:r>
         <w:r>
           <w:rPr>
@@ -15246,7 +16544,7 @@
 </file>
 
 <file path=customXml/itemProps2.xml><?xml version="1.0" encoding="utf-8"?>
-<ds:datastoreItem xmlns:ds="http://schemas.openxmlformats.org/officeDocument/2006/customXml" ds:itemID="{D9388670-A62A-4C45-B3C7-C20208A34790}">
+<ds:datastoreItem xmlns:ds="http://schemas.openxmlformats.org/officeDocument/2006/customXml" ds:itemID="{BDD951B6-FF58-4053-8845-A044E525C2B6}">
   <ds:schemaRefs>
     <ds:schemaRef ds:uri="http://schemas.openxmlformats.org/officeDocument/2006/bibliography"/>
   </ds:schemaRefs>

</xml_diff>